<commit_message>
submitted revision to tpb
</commit_message>
<xml_diff>
--- a/ms/ResponseToReviewers.docx
+++ b/ms/ResponseToReviewers.docx
@@ -4,6 +4,7 @@
   <w:body>
     <w:p>
       <w:pPr>
+        <w:spacing w:line="276" w:lineRule="auto"/>
         <w:rPr>
           <w:rFonts w:asciiTheme="majorBidi" w:eastAsia="Times New Roman" w:hAnsiTheme="majorBidi" w:cstheme="majorBidi"/>
           <w:b/>
@@ -23,6 +24,7 @@
     </w:p>
     <w:p>
       <w:pPr>
+        <w:spacing w:line="276" w:lineRule="auto"/>
         <w:rPr>
           <w:rFonts w:asciiTheme="majorBidi" w:eastAsia="Times New Roman" w:hAnsiTheme="majorBidi" w:cstheme="majorBidi"/>
           <w:color w:val="000000"/>
@@ -93,6 +95,7 @@
     </w:p>
     <w:p>
       <w:pPr>
+        <w:spacing w:line="276" w:lineRule="auto"/>
         <w:rPr>
           <w:rFonts w:asciiTheme="majorBidi" w:eastAsia="Times New Roman" w:hAnsiTheme="majorBidi" w:cstheme="majorBidi"/>
           <w:color w:val="000000"/>
@@ -112,12 +115,19 @@
           <w:rFonts w:asciiTheme="majorBidi" w:eastAsia="Times New Roman" w:hAnsiTheme="majorBidi" w:cstheme="majorBidi"/>
           <w:color w:val="000000"/>
         </w:rPr>
-        <w:t xml:space="preserve"> 29 October 2018</w:t>
-      </w:r>
-    </w:p>
-    <w:p>
-      <w:pPr>
-        <w:spacing w:before="100" w:beforeAutospacing="1" w:after="100" w:afterAutospacing="1"/>
+        <w:t xml:space="preserve"> </w:t>
+      </w:r>
+      <w:r>
+        <w:rPr>
+          <w:rFonts w:asciiTheme="majorBidi" w:eastAsia="Times New Roman" w:hAnsiTheme="majorBidi" w:cstheme="majorBidi"/>
+          <w:color w:val="000000"/>
+        </w:rPr>
+        <w:t>4 November, 2018</w:t>
+      </w:r>
+    </w:p>
+    <w:p>
+      <w:pPr>
+        <w:spacing w:line="276" w:lineRule="auto"/>
         <w:rPr>
           <w:rFonts w:asciiTheme="majorBidi" w:eastAsia="Times New Roman" w:hAnsiTheme="majorBidi" w:cstheme="majorBidi"/>
           <w:b/>
@@ -125,78 +135,459 @@
           <w:color w:val="000000"/>
         </w:rPr>
       </w:pPr>
-      <w:r>
+    </w:p>
+    <w:p>
+      <w:pPr>
+        <w:spacing w:line="276" w:lineRule="auto"/>
+        <w:rPr>
+          <w:rFonts w:asciiTheme="majorBidi" w:eastAsia="Times New Roman" w:hAnsiTheme="majorBidi" w:cstheme="majorBidi"/>
+          <w:color w:val="000000"/>
+        </w:rPr>
+      </w:pPr>
+      <w:r>
+        <w:rPr>
+          <w:rFonts w:asciiTheme="majorBidi" w:eastAsia="Times New Roman" w:hAnsiTheme="majorBidi" w:cstheme="majorBidi"/>
+          <w:color w:val="000000"/>
+        </w:rPr>
+        <w:t>Dear Editorial Office,</w:t>
+      </w:r>
+    </w:p>
+    <w:p>
+      <w:pPr>
+        <w:spacing w:line="276" w:lineRule="auto"/>
+        <w:rPr>
+          <w:rFonts w:asciiTheme="majorBidi" w:eastAsia="Times New Roman" w:hAnsiTheme="majorBidi" w:cstheme="majorBidi"/>
+          <w:color w:val="000000"/>
+        </w:rPr>
+      </w:pPr>
+    </w:p>
+    <w:p>
+      <w:pPr>
+        <w:spacing w:line="276" w:lineRule="auto"/>
+        <w:ind w:firstLine="360"/>
+        <w:rPr>
+          <w:rFonts w:asciiTheme="majorBidi" w:eastAsia="Times New Roman" w:hAnsiTheme="majorBidi" w:cstheme="majorBidi"/>
+          <w:color w:val="000000"/>
+        </w:rPr>
+      </w:pPr>
+      <w:r>
+        <w:rPr>
+          <w:rFonts w:asciiTheme="majorBidi" w:eastAsia="Times New Roman" w:hAnsiTheme="majorBidi" w:cstheme="majorBidi"/>
+          <w:color w:val="000000"/>
+        </w:rPr>
+        <w:t>Attached please find the modified manuscript</w:t>
+      </w:r>
+      <w:r>
+        <w:rPr>
+          <w:rFonts w:asciiTheme="majorBidi" w:eastAsia="Times New Roman" w:hAnsiTheme="majorBidi" w:cstheme="majorBidi"/>
+          <w:color w:val="000000"/>
+        </w:rPr>
+        <w:t>, “</w:t>
+      </w:r>
+      <w:r>
+        <w:rPr>
+          <w:rFonts w:asciiTheme="majorBidi" w:eastAsia="Times New Roman" w:hAnsiTheme="majorBidi" w:cstheme="majorBidi"/>
+          <w:color w:val="000000"/>
+        </w:rPr>
+        <w:t>Vertical and oblique cultural transmission fluctuating in time and space</w:t>
+      </w:r>
+      <w:r>
+        <w:rPr>
+          <w:rFonts w:asciiTheme="majorBidi" w:eastAsia="Times New Roman" w:hAnsiTheme="majorBidi" w:cstheme="majorBidi"/>
+          <w:color w:val="000000"/>
+        </w:rPr>
+        <w:t xml:space="preserve">”. </w:t>
+      </w:r>
+      <w:r>
+        <w:rPr>
+          <w:rFonts w:asciiTheme="majorBidi" w:eastAsia="Times New Roman" w:hAnsiTheme="majorBidi" w:cstheme="majorBidi"/>
+          <w:color w:val="000000"/>
+        </w:rPr>
+        <w:t>We believe that our responses have taken care of all the comments and suggestions from both reviewers.</w:t>
+      </w:r>
+      <w:r>
+        <w:rPr>
+          <w:rFonts w:asciiTheme="majorBidi" w:eastAsia="Times New Roman" w:hAnsiTheme="majorBidi" w:cstheme="majorBidi"/>
+          <w:color w:val="000000"/>
+        </w:rPr>
+        <w:t xml:space="preserve"> </w:t>
+      </w:r>
+      <w:r>
+        <w:rPr>
+          <w:rFonts w:asciiTheme="majorBidi" w:eastAsia="Times New Roman" w:hAnsiTheme="majorBidi" w:cstheme="majorBidi"/>
+          <w:color w:val="000000"/>
+        </w:rPr>
+        <w:t>Briefly</w:t>
+      </w:r>
+      <w:r>
+        <w:rPr>
+          <w:rFonts w:asciiTheme="majorBidi" w:eastAsia="Times New Roman" w:hAnsiTheme="majorBidi" w:cstheme="majorBidi"/>
+          <w:color w:val="000000"/>
+        </w:rPr>
+        <w:t>:</w:t>
+      </w:r>
+    </w:p>
+    <w:p>
+      <w:pPr>
+        <w:pStyle w:val="ListParagraph"/>
+        <w:numPr>
+          <w:ilvl w:val="0"/>
+          <w:numId w:val="19"/>
+        </w:numPr>
+        <w:spacing w:line="276" w:lineRule="auto"/>
+        <w:rPr>
+          <w:rFonts w:asciiTheme="majorBidi" w:eastAsia="Times New Roman" w:hAnsiTheme="majorBidi" w:cstheme="majorBidi"/>
+          <w:color w:val="000000"/>
+        </w:rPr>
+      </w:pPr>
+      <w:r>
+        <w:rPr>
+          <w:rFonts w:asciiTheme="majorBidi" w:eastAsia="Times New Roman" w:hAnsiTheme="majorBidi" w:cstheme="majorBidi"/>
+          <w:color w:val="000000"/>
+        </w:rPr>
+        <w:t>We clarified our hypothesis (line 61) and model (lines 65, 72, 76)</w:t>
+      </w:r>
+    </w:p>
+    <w:p>
+      <w:pPr>
+        <w:pStyle w:val="ListParagraph"/>
+        <w:numPr>
+          <w:ilvl w:val="0"/>
+          <w:numId w:val="19"/>
+        </w:numPr>
+        <w:spacing w:line="276" w:lineRule="auto"/>
+        <w:rPr>
+          <w:rFonts w:asciiTheme="majorBidi" w:eastAsia="Times New Roman" w:hAnsiTheme="majorBidi" w:cstheme="majorBidi"/>
+          <w:color w:val="000000"/>
+        </w:rPr>
+      </w:pPr>
+      <w:r>
+        <w:rPr>
+          <w:rFonts w:asciiTheme="majorBidi" w:eastAsia="Times New Roman" w:hAnsiTheme="majorBidi" w:cstheme="majorBidi"/>
+          <w:color w:val="000000"/>
+        </w:rPr>
+        <w:t>We emphasized that this work is a generalization of Ram et al. 2018 (lines 47, 65)</w:t>
+      </w:r>
+    </w:p>
+    <w:p>
+      <w:pPr>
+        <w:pStyle w:val="ListParagraph"/>
+        <w:numPr>
+          <w:ilvl w:val="0"/>
+          <w:numId w:val="19"/>
+        </w:numPr>
+        <w:spacing w:line="276" w:lineRule="auto"/>
+        <w:rPr>
+          <w:rFonts w:asciiTheme="majorBidi" w:eastAsia="Times New Roman" w:hAnsiTheme="majorBidi" w:cstheme="majorBidi"/>
+          <w:color w:val="000000"/>
+        </w:rPr>
+      </w:pPr>
+      <w:r>
+        <w:rPr>
+          <w:rFonts w:asciiTheme="majorBidi" w:eastAsia="Times New Roman" w:hAnsiTheme="majorBidi" w:cstheme="majorBidi"/>
+          <w:color w:val="000000"/>
+        </w:rPr>
+        <w:t>We provided additional examples for the considered traits (line 68) and mechanism for fluctuating transmission (line 43)</w:t>
+      </w:r>
+    </w:p>
+    <w:p>
+      <w:pPr>
+        <w:pStyle w:val="ListParagraph"/>
+        <w:numPr>
+          <w:ilvl w:val="0"/>
+          <w:numId w:val="19"/>
+        </w:numPr>
+        <w:spacing w:line="276" w:lineRule="auto"/>
+        <w:rPr>
+          <w:rFonts w:asciiTheme="majorBidi" w:eastAsia="Times New Roman" w:hAnsiTheme="majorBidi" w:cstheme="majorBidi"/>
+          <w:color w:val="000000"/>
+        </w:rPr>
+      </w:pPr>
+      <w:r>
+        <w:rPr>
+          <w:rFonts w:asciiTheme="majorBidi" w:eastAsia="Times New Roman" w:hAnsiTheme="majorBidi" w:cstheme="majorBidi"/>
+          <w:color w:val="000000"/>
+        </w:rPr>
+        <w:t>We added several new paragraphs to the Discussion, including citations for the manuscripts suggested by Reviewer #2:</w:t>
+      </w:r>
+    </w:p>
+    <w:p>
+      <w:pPr>
+        <w:pStyle w:val="ListParagraph"/>
+        <w:numPr>
+          <w:ilvl w:val="1"/>
+          <w:numId w:val="19"/>
+        </w:numPr>
+        <w:spacing w:before="100" w:beforeAutospacing="1" w:after="100" w:afterAutospacing="1" w:line="276" w:lineRule="auto"/>
+        <w:rPr>
+          <w:rFonts w:asciiTheme="majorBidi" w:eastAsia="Times New Roman" w:hAnsiTheme="majorBidi" w:cstheme="majorBidi"/>
+          <w:color w:val="000000"/>
+        </w:rPr>
+      </w:pPr>
+      <w:r>
+        <w:rPr>
+          <w:rFonts w:asciiTheme="majorBidi" w:eastAsia="Times New Roman" w:hAnsiTheme="majorBidi" w:cstheme="majorBidi"/>
+          <w:color w:val="000000"/>
+        </w:rPr>
+        <w:t xml:space="preserve">Line </w:t>
+      </w:r>
+      <w:r>
+        <w:rPr>
+          <w:rFonts w:asciiTheme="majorBidi" w:eastAsia="Times New Roman" w:hAnsiTheme="majorBidi" w:cstheme="majorBidi"/>
+          <w:color w:val="000000"/>
+        </w:rPr>
+        <w:t>313</w:t>
+      </w:r>
+      <w:r>
+        <w:rPr>
+          <w:rFonts w:asciiTheme="majorBidi" w:eastAsia="Times New Roman" w:hAnsiTheme="majorBidi" w:cstheme="majorBidi"/>
+          <w:color w:val="000000"/>
+        </w:rPr>
+        <w:t>, speculating about the evolution of the transmission rate in a heterogeneous spatial model;</w:t>
+      </w:r>
+    </w:p>
+    <w:p>
+      <w:pPr>
+        <w:pStyle w:val="ListParagraph"/>
+        <w:numPr>
+          <w:ilvl w:val="1"/>
+          <w:numId w:val="19"/>
+        </w:numPr>
+        <w:spacing w:before="100" w:beforeAutospacing="1" w:after="100" w:afterAutospacing="1" w:line="276" w:lineRule="auto"/>
+        <w:rPr>
+          <w:rFonts w:asciiTheme="majorBidi" w:eastAsia="Times New Roman" w:hAnsiTheme="majorBidi" w:cstheme="majorBidi"/>
+          <w:color w:val="000000"/>
+        </w:rPr>
+      </w:pPr>
+      <w:r>
+        <w:rPr>
+          <w:rFonts w:asciiTheme="majorBidi" w:eastAsia="Times New Roman" w:hAnsiTheme="majorBidi" w:cstheme="majorBidi"/>
+          <w:color w:val="000000"/>
+        </w:rPr>
+        <w:t xml:space="preserve">Line 321, describing the model and results of </w:t>
+      </w:r>
+      <w:proofErr w:type="spellStart"/>
+      <w:r>
+        <w:rPr>
+          <w:rFonts w:asciiTheme="majorBidi" w:eastAsia="Times New Roman" w:hAnsiTheme="majorBidi" w:cstheme="majorBidi"/>
+          <w:color w:val="000000"/>
+        </w:rPr>
+        <w:t>Bisin</w:t>
+      </w:r>
+      <w:proofErr w:type="spellEnd"/>
+      <w:r>
+        <w:rPr>
+          <w:rFonts w:asciiTheme="majorBidi" w:eastAsia="Times New Roman" w:hAnsiTheme="majorBidi" w:cstheme="majorBidi"/>
+          <w:color w:val="000000"/>
+        </w:rPr>
+        <w:t xml:space="preserve"> and </w:t>
+      </w:r>
+      <w:proofErr w:type="spellStart"/>
+      <w:r>
+        <w:rPr>
+          <w:rFonts w:asciiTheme="majorBidi" w:eastAsia="Times New Roman" w:hAnsiTheme="majorBidi" w:cstheme="majorBidi"/>
+          <w:color w:val="000000"/>
+        </w:rPr>
+        <w:t>Verdier</w:t>
+      </w:r>
+      <w:proofErr w:type="spellEnd"/>
+      <w:r>
+        <w:rPr>
+          <w:rFonts w:asciiTheme="majorBidi" w:eastAsia="Times New Roman" w:hAnsiTheme="majorBidi" w:cstheme="majorBidi"/>
+          <w:color w:val="000000"/>
+        </w:rPr>
+        <w:t xml:space="preserve"> 2001 and how they relate to our work;</w:t>
+      </w:r>
+    </w:p>
+    <w:p>
+      <w:pPr>
+        <w:pStyle w:val="ListParagraph"/>
+        <w:numPr>
+          <w:ilvl w:val="1"/>
+          <w:numId w:val="19"/>
+        </w:numPr>
+        <w:spacing w:before="100" w:beforeAutospacing="1" w:after="100" w:afterAutospacing="1" w:line="276" w:lineRule="auto"/>
+        <w:rPr>
+          <w:rFonts w:asciiTheme="majorBidi" w:eastAsia="Times New Roman" w:hAnsiTheme="majorBidi" w:cstheme="majorBidi"/>
+          <w:color w:val="000000"/>
+        </w:rPr>
+      </w:pPr>
+      <w:r>
+        <w:rPr>
+          <w:rFonts w:asciiTheme="majorBidi" w:eastAsia="Times New Roman" w:hAnsiTheme="majorBidi" w:cstheme="majorBidi"/>
+          <w:color w:val="000000"/>
+        </w:rPr>
+        <w:t>Line 336, relating our results to Rogers’ paradox;</w:t>
+      </w:r>
+    </w:p>
+    <w:p>
+      <w:pPr>
+        <w:pStyle w:val="ListParagraph"/>
+        <w:numPr>
+          <w:ilvl w:val="1"/>
+          <w:numId w:val="19"/>
+        </w:numPr>
+        <w:spacing w:before="100" w:beforeAutospacing="1" w:after="100" w:afterAutospacing="1" w:line="276" w:lineRule="auto"/>
+        <w:rPr>
+          <w:rFonts w:asciiTheme="majorBidi" w:eastAsia="Times New Roman" w:hAnsiTheme="majorBidi" w:cstheme="majorBidi"/>
+          <w:color w:val="000000"/>
+        </w:rPr>
+      </w:pPr>
+      <w:r>
+        <w:rPr>
+          <w:rFonts w:asciiTheme="majorBidi" w:eastAsia="Times New Roman" w:hAnsiTheme="majorBidi" w:cstheme="majorBidi"/>
+          <w:color w:val="000000"/>
+        </w:rPr>
+        <w:t>Line 379, providing more detail on our choice to model migration after transmission.</w:t>
+      </w:r>
+    </w:p>
+    <w:p>
+      <w:pPr>
+        <w:pStyle w:val="ListParagraph"/>
+        <w:numPr>
+          <w:ilvl w:val="0"/>
+          <w:numId w:val="19"/>
+        </w:numPr>
+        <w:spacing w:line="276" w:lineRule="auto"/>
+        <w:rPr>
+          <w:rFonts w:asciiTheme="majorBidi" w:eastAsia="Times New Roman" w:hAnsiTheme="majorBidi" w:cstheme="majorBidi"/>
+          <w:color w:val="000000"/>
+        </w:rPr>
+      </w:pPr>
+      <w:r>
+        <w:rPr>
+          <w:rFonts w:asciiTheme="majorBidi" w:eastAsia="Times New Roman" w:hAnsiTheme="majorBidi" w:cstheme="majorBidi"/>
+          <w:color w:val="000000"/>
+        </w:rPr>
+        <w:t>We fixed typos in Figure 5 and line 146</w:t>
+      </w:r>
+      <w:r>
+        <w:rPr>
+          <w:rFonts w:asciiTheme="majorBidi" w:eastAsia="Times New Roman" w:hAnsiTheme="majorBidi" w:cstheme="majorBidi"/>
+          <w:color w:val="000000"/>
+        </w:rPr>
+        <w:t>.</w:t>
+      </w:r>
+    </w:p>
+    <w:p>
+      <w:pPr>
+        <w:spacing w:line="276" w:lineRule="auto"/>
+        <w:rPr>
+          <w:rFonts w:asciiTheme="majorBidi" w:eastAsia="Times New Roman" w:hAnsiTheme="majorBidi" w:cstheme="majorBidi"/>
+          <w:color w:val="000000"/>
+        </w:rPr>
+      </w:pPr>
+    </w:p>
+    <w:p>
+      <w:pPr>
+        <w:spacing w:line="276" w:lineRule="auto"/>
+        <w:rPr>
+          <w:rFonts w:asciiTheme="majorBidi" w:eastAsia="Times New Roman" w:hAnsiTheme="majorBidi" w:cstheme="majorBidi"/>
+          <w:color w:val="000000"/>
+        </w:rPr>
+      </w:pPr>
+      <w:r>
+        <w:rPr>
+          <w:rFonts w:asciiTheme="majorBidi" w:eastAsia="Times New Roman" w:hAnsiTheme="majorBidi" w:cstheme="majorBidi"/>
+          <w:color w:val="000000"/>
+        </w:rPr>
+        <w:t>Please find below</w:t>
+      </w:r>
+      <w:r>
+        <w:rPr>
+          <w:rFonts w:asciiTheme="majorBidi" w:eastAsia="Times New Roman" w:hAnsiTheme="majorBidi" w:cstheme="majorBidi"/>
+          <w:color w:val="000000"/>
+        </w:rPr>
+        <w:t xml:space="preserve"> a point-by-point response to the reviewers comments.</w:t>
+      </w:r>
+    </w:p>
+    <w:p>
+      <w:pPr>
+        <w:spacing w:line="276" w:lineRule="auto"/>
+        <w:rPr>
+          <w:rFonts w:asciiTheme="majorBidi" w:eastAsia="Times New Roman" w:hAnsiTheme="majorBidi" w:cstheme="majorBidi"/>
+          <w:color w:val="000000"/>
+        </w:rPr>
+      </w:pPr>
+      <w:bookmarkStart w:id="0" w:name="_GoBack"/>
+      <w:bookmarkEnd w:id="0"/>
+    </w:p>
+    <w:p>
+      <w:pPr>
+        <w:spacing w:line="276" w:lineRule="auto"/>
+        <w:rPr>
+          <w:rFonts w:asciiTheme="majorBidi" w:eastAsia="Times New Roman" w:hAnsiTheme="majorBidi" w:cstheme="majorBidi"/>
+          <w:color w:val="000000"/>
+        </w:rPr>
+      </w:pPr>
+    </w:p>
+    <w:p>
+      <w:pPr>
+        <w:spacing w:line="276" w:lineRule="auto"/>
+        <w:jc w:val="right"/>
+        <w:rPr>
+          <w:rFonts w:asciiTheme="majorBidi" w:eastAsia="Times New Roman" w:hAnsiTheme="majorBidi" w:cstheme="majorBidi"/>
+          <w:color w:val="000000"/>
+        </w:rPr>
+      </w:pPr>
+      <w:r>
+        <w:rPr>
+          <w:rFonts w:asciiTheme="majorBidi" w:eastAsia="Times New Roman" w:hAnsiTheme="majorBidi" w:cstheme="majorBidi"/>
+          <w:color w:val="000000"/>
+        </w:rPr>
+        <w:t xml:space="preserve">Yours </w:t>
+      </w:r>
+      <w:r>
+        <w:rPr>
+          <w:rFonts w:asciiTheme="majorBidi" w:eastAsia="Times New Roman" w:hAnsiTheme="majorBidi" w:cstheme="majorBidi"/>
+          <w:color w:val="000000"/>
+        </w:rPr>
+        <w:t>sincerely</w:t>
+      </w:r>
+      <w:r>
+        <w:rPr>
+          <w:rFonts w:asciiTheme="majorBidi" w:eastAsia="Times New Roman" w:hAnsiTheme="majorBidi" w:cstheme="majorBidi"/>
+          <w:color w:val="000000"/>
+        </w:rPr>
+        <w:t>,</w:t>
+      </w:r>
+    </w:p>
+    <w:p>
+      <w:pPr>
+        <w:spacing w:line="276" w:lineRule="auto"/>
+        <w:jc w:val="right"/>
+        <w:rPr>
+          <w:rFonts w:asciiTheme="majorBidi" w:eastAsia="Times New Roman" w:hAnsiTheme="majorBidi" w:cstheme="majorBidi"/>
+          <w:color w:val="000000"/>
+        </w:rPr>
+      </w:pPr>
+    </w:p>
+    <w:p>
+      <w:pPr>
+        <w:spacing w:line="276" w:lineRule="auto"/>
+        <w:jc w:val="right"/>
+        <w:rPr>
+          <w:rFonts w:asciiTheme="majorBidi" w:eastAsia="Times New Roman" w:hAnsiTheme="majorBidi" w:cstheme="majorBidi"/>
+          <w:color w:val="000000"/>
+        </w:rPr>
+      </w:pPr>
+      <w:r>
+        <w:rPr>
+          <w:rFonts w:asciiTheme="majorBidi" w:eastAsia="Times New Roman" w:hAnsiTheme="majorBidi" w:cstheme="majorBidi"/>
+          <w:color w:val="000000"/>
+        </w:rPr>
+        <w:t>Yoav Ram, Uri Liberman, and Marcus W. Feldman</w:t>
+      </w:r>
+    </w:p>
+    <w:p>
+      <w:pPr>
         <w:rPr>
           <w:rFonts w:asciiTheme="majorBidi" w:eastAsia="Times New Roman" w:hAnsiTheme="majorBidi" w:cstheme="majorBidi"/>
           <w:b/>
           <w:bCs/>
           <w:color w:val="000000"/>
         </w:rPr>
-        <w:t>Editor</w:t>
-      </w:r>
-    </w:p>
-    <w:p>
-      <w:pPr>
-        <w:spacing w:before="100" w:beforeAutospacing="1" w:after="100" w:afterAutospacing="1"/>
-        <w:rPr>
-          <w:rFonts w:ascii="Helvetica" w:eastAsia="Times New Roman" w:hAnsi="Helvetica" w:cs="Times New Roman"/>
-          <w:sz w:val="18"/>
-          <w:szCs w:val="18"/>
-        </w:rPr>
-      </w:pPr>
-      <w:r>
-        <w:rPr>
-          <w:rFonts w:ascii="Helvetica" w:eastAsia="Times New Roman" w:hAnsi="Helvetica" w:cs="Times New Roman"/>
-          <w:sz w:val="18"/>
-          <w:szCs w:val="18"/>
-        </w:rPr>
-        <w:t>Thank you for submitting your manuscript to Theoretical Population Biology. I have received comments from reviewers on your manuscript. </w:t>
-      </w:r>
-      <w:r>
-        <w:rPr>
-          <w:rFonts w:ascii="Helvetica" w:eastAsia="Times New Roman" w:hAnsi="Helvetica" w:cs="Times New Roman"/>
-          <w:sz w:val="20"/>
-          <w:szCs w:val="20"/>
-        </w:rPr>
-        <w:t>Both reviewers appreciate the work, as do I.  Both also have suggestions to improve the work.  Reviewer 1's three relatively minor comments should be addressed.  The six major comments of Reviewer 2 need to be dealt with as well.  Reviewer 2's first two comments, about the biological question the work is supposed to address and what specific traits or situations intended by the modeling, deserve special attention. </w:t>
-      </w:r>
-    </w:p>
-    <w:p>
-      <w:pPr>
-        <w:spacing w:before="100" w:beforeAutospacing="1" w:after="100" w:afterAutospacing="1"/>
-        <w:ind w:firstLine="720"/>
-        <w:rPr>
-          <w:rFonts w:ascii="Helvetica" w:eastAsia="Times New Roman" w:hAnsi="Helvetica" w:cs="Times New Roman"/>
-          <w:sz w:val="18"/>
-          <w:szCs w:val="18"/>
-        </w:rPr>
-      </w:pPr>
-      <w:r>
-        <w:rPr>
-          <w:rFonts w:asciiTheme="majorBidi" w:eastAsia="Times New Roman" w:hAnsiTheme="majorBidi" w:cstheme="majorBidi"/>
-          <w:color w:val="000000"/>
-          <w:highlight w:val="yellow"/>
-        </w:rPr>
-        <w:t>Summarize changes</w:t>
-      </w:r>
-    </w:p>
-    <w:p>
-      <w:pPr>
-        <w:spacing w:before="100" w:beforeAutospacing="1" w:after="100" w:afterAutospacing="1"/>
-        <w:rPr>
-          <w:rFonts w:ascii="Helvetica" w:eastAsia="Times New Roman" w:hAnsi="Helvetica" w:cs="Times New Roman"/>
-          <w:sz w:val="18"/>
-          <w:szCs w:val="18"/>
-        </w:rPr>
-      </w:pPr>
-      <w:r>
-        <w:rPr>
-          <w:rFonts w:ascii="Helvetica" w:eastAsia="Times New Roman" w:hAnsi="Helvetica" w:cs="Times New Roman"/>
-          <w:sz w:val="18"/>
-          <w:szCs w:val="18"/>
-        </w:rPr>
-        <w:br/>
-      </w:r>
+      </w:pPr>
       <w:r>
         <w:rPr>
           <w:rFonts w:asciiTheme="majorBidi" w:eastAsia="Times New Roman" w:hAnsiTheme="majorBidi" w:cstheme="majorBidi"/>
@@ -204,6 +595,26 @@
           <w:bCs/>
           <w:color w:val="000000"/>
         </w:rPr>
+        <w:br w:type="page"/>
+      </w:r>
+    </w:p>
+    <w:p>
+      <w:pPr>
+        <w:spacing w:before="100" w:beforeAutospacing="1" w:after="100" w:afterAutospacing="1" w:line="276" w:lineRule="auto"/>
+        <w:rPr>
+          <w:rFonts w:ascii="Helvetica" w:eastAsia="Times New Roman" w:hAnsi="Helvetica" w:cs="Times New Roman"/>
+          <w:sz w:val="18"/>
+          <w:szCs w:val="18"/>
+        </w:rPr>
+      </w:pPr>
+      <w:r>
+        <w:rPr>
+          <w:rFonts w:asciiTheme="majorBidi" w:eastAsia="Times New Roman" w:hAnsiTheme="majorBidi" w:cstheme="majorBidi"/>
+          <w:b/>
+          <w:bCs/>
+          <w:color w:val="000000"/>
+        </w:rPr>
+        <w:lastRenderedPageBreak/>
         <w:t>Reviewer 1</w:t>
       </w:r>
       <w:r>
@@ -226,6 +637,7 @@
     </w:p>
     <w:p>
       <w:pPr>
+        <w:spacing w:line="276" w:lineRule="auto"/>
         <w:rPr>
           <w:rFonts w:ascii="Tahoma" w:eastAsia="Times New Roman" w:hAnsi="Tahoma" w:cs="Tahoma"/>
           <w:color w:val="222222"/>
@@ -270,7 +682,7 @@
           <w:ilvl w:val="0"/>
           <w:numId w:val="7"/>
         </w:numPr>
-        <w:spacing w:before="100" w:beforeAutospacing="1" w:after="100" w:afterAutospacing="1"/>
+        <w:spacing w:before="100" w:beforeAutospacing="1" w:after="100" w:afterAutospacing="1" w:line="276" w:lineRule="auto"/>
         <w:rPr>
           <w:rFonts w:ascii="Tahoma" w:eastAsia="Times New Roman" w:hAnsi="Tahoma" w:cs="Tahoma"/>
           <w:color w:val="222222"/>
@@ -330,8 +742,7 @@
     </w:p>
     <w:p>
       <w:pPr>
-        <w:spacing w:before="100" w:beforeAutospacing="1" w:after="100" w:afterAutospacing="1"/>
-        <w:ind w:firstLine="360"/>
+        <w:spacing w:before="100" w:beforeAutospacing="1" w:after="100" w:afterAutospacing="1" w:line="276" w:lineRule="auto"/>
         <w:rPr>
           <w:rFonts w:asciiTheme="majorBidi" w:eastAsia="Times New Roman" w:hAnsiTheme="majorBidi" w:cstheme="majorBidi"/>
           <w:color w:val="000000"/>
@@ -349,7 +760,21 @@
           <w:rFonts w:asciiTheme="majorBidi" w:eastAsia="Times New Roman" w:hAnsiTheme="majorBidi" w:cstheme="majorBidi"/>
           <w:color w:val="000000"/>
         </w:rPr>
-        <w:t xml:space="preserve">in line XXX </w:t>
+        <w:t xml:space="preserve">in line </w:t>
+      </w:r>
+      <w:r>
+        <w:rPr>
+          <w:rFonts w:asciiTheme="majorBidi" w:eastAsia="Times New Roman" w:hAnsiTheme="majorBidi" w:cstheme="majorBidi"/>
+          <w:color w:val="000000"/>
+        </w:rPr>
+        <w:t>146</w:t>
+      </w:r>
+      <w:r>
+        <w:rPr>
+          <w:rFonts w:asciiTheme="majorBidi" w:eastAsia="Times New Roman" w:hAnsiTheme="majorBidi" w:cstheme="majorBidi"/>
+          <w:color w:val="000000"/>
+        </w:rPr>
+        <w:t xml:space="preserve"> </w:t>
       </w:r>
       <w:r>
         <w:rPr>
@@ -382,7 +807,7 @@
           <w:ilvl w:val="0"/>
           <w:numId w:val="7"/>
         </w:numPr>
-        <w:spacing w:before="100" w:beforeAutospacing="1" w:after="100" w:afterAutospacing="1"/>
+        <w:spacing w:before="100" w:beforeAutospacing="1" w:after="100" w:afterAutospacing="1" w:line="276" w:lineRule="auto"/>
         <w:rPr>
           <w:rFonts w:ascii="Tahoma" w:eastAsia="Times New Roman" w:hAnsi="Tahoma" w:cs="Tahoma"/>
           <w:color w:val="222222"/>
@@ -402,7 +827,7 @@
     </w:p>
     <w:p>
       <w:pPr>
-        <w:ind w:left="360"/>
+        <w:spacing w:line="276" w:lineRule="auto"/>
         <w:rPr>
           <w:rFonts w:asciiTheme="majorBidi" w:eastAsia="Times New Roman" w:hAnsiTheme="majorBidi" w:cstheme="majorBidi"/>
           <w:color w:val="000000"/>
@@ -465,7 +890,7 @@
           <w:ilvl w:val="0"/>
           <w:numId w:val="7"/>
         </w:numPr>
-        <w:spacing w:before="100" w:beforeAutospacing="1" w:after="100" w:afterAutospacing="1"/>
+        <w:spacing w:before="100" w:beforeAutospacing="1" w:after="100" w:afterAutospacing="1" w:line="276" w:lineRule="auto"/>
         <w:rPr>
           <w:rFonts w:ascii="Tahoma" w:eastAsia="Times New Roman" w:hAnsi="Tahoma" w:cs="Tahoma"/>
           <w:color w:val="222222"/>
@@ -485,29 +910,24 @@
     </w:p>
     <w:p>
       <w:pPr>
-        <w:ind w:firstLine="720"/>
-        <w:rPr>
-          <w:rFonts w:asciiTheme="majorBidi" w:eastAsia="Times New Roman" w:hAnsiTheme="majorBidi" w:cstheme="majorBidi"/>
-          <w:color w:val="000000"/>
-          <w:highlight w:val="yellow"/>
-        </w:rPr>
-      </w:pPr>
-      <w:r>
-        <w:rPr>
-          <w:rFonts w:asciiTheme="majorBidi" w:eastAsia="Times New Roman" w:hAnsiTheme="majorBidi" w:cstheme="majorBidi"/>
-          <w:color w:val="000000"/>
-          <w:highlight w:val="yellow"/>
-        </w:rPr>
-        <w:t>Summarize changes</w:t>
-      </w:r>
+        <w:pStyle w:val="ListParagraph"/>
+        <w:spacing w:before="100" w:beforeAutospacing="1" w:after="100" w:afterAutospacing="1" w:line="276" w:lineRule="auto"/>
+        <w:rPr>
+          <w:rFonts w:ascii="Tahoma" w:eastAsia="Times New Roman" w:hAnsi="Tahoma" w:cs="Tahoma"/>
+          <w:color w:val="222222"/>
+          <w:sz w:val="18"/>
+          <w:szCs w:val="18"/>
+        </w:rPr>
+      </w:pPr>
     </w:p>
     <w:p>
       <w:pPr>
         <w:pStyle w:val="ListParagraph"/>
         <w:numPr>
           <w:ilvl w:val="0"/>
-          <w:numId w:val="9"/>
+          <w:numId w:val="18"/>
         </w:numPr>
+        <w:spacing w:line="276" w:lineRule="auto"/>
         <w:rPr>
           <w:rFonts w:asciiTheme="majorBidi" w:eastAsia="Times New Roman" w:hAnsiTheme="majorBidi" w:cstheme="majorBidi"/>
           <w:color w:val="000000"/>
@@ -532,33 +952,103 @@
           <w:rFonts w:asciiTheme="majorBidi" w:eastAsia="Times New Roman" w:hAnsiTheme="majorBidi" w:cstheme="majorBidi"/>
           <w:color w:val="000000"/>
         </w:rPr>
-        <w:t>that hypothesizes how the results from Ram et al. 2018 on evolution of the transmission rate under temporally fluctuation selection relate to results from the current paper on the phenotype frequency dynamics under spatially fluctuating selection and transmission, line XXX: “</w:t>
-      </w:r>
-      <w:r>
-        <w:rPr>
-          <w:rFonts w:asciiTheme="majorBidi" w:eastAsia="Times New Roman" w:hAnsiTheme="majorBidi" w:cstheme="majorBidi"/>
-          <w:color w:val="000000"/>
-        </w:rPr>
-        <w:t xml:space="preserve">The interaction between spatially varying selection and transmission is shown in Figures 6 and 7 to depend on migration in a complex way. However, our two-deme model does not exhibit the kind of complexity seen in Ram et al. (2018), where the period of environmental fluctuation determined whether the vertical transmission rate ρ that maximized the population mean fitness was the same as the evolutionarily stable value. We can speculate that a </w:t>
-      </w:r>
-      <w:r>
-        <w:rPr>
-          <w:rFonts w:asciiTheme="majorBidi" w:eastAsia="Times New Roman" w:hAnsiTheme="majorBidi" w:cstheme="majorBidi"/>
-          <w:color w:val="000000"/>
-        </w:rPr>
-        <w:lastRenderedPageBreak/>
-        <w:t>model with more sub-populations and a more geographically complicated fitness regime might show less predictable relationships between transmission and selection</w:t>
-      </w:r>
-      <w:r>
-        <w:rPr>
-          <w:rFonts w:asciiTheme="majorBidi" w:eastAsia="Times New Roman" w:hAnsiTheme="majorBidi" w:cstheme="majorBidi"/>
-          <w:color w:val="000000"/>
-        </w:rPr>
-        <w:t>.”</w:t>
-      </w:r>
-    </w:p>
-    <w:p>
-      <w:pPr>
+        <w:t xml:space="preserve">that </w:t>
+      </w:r>
+      <w:r>
+        <w:rPr>
+          <w:rFonts w:asciiTheme="majorBidi" w:eastAsia="Times New Roman" w:hAnsiTheme="majorBidi" w:cstheme="majorBidi"/>
+          <w:color w:val="000000"/>
+        </w:rPr>
+        <w:t xml:space="preserve">speculates </w:t>
+      </w:r>
+      <w:r>
+        <w:rPr>
+          <w:rFonts w:asciiTheme="majorBidi" w:eastAsia="Times New Roman" w:hAnsiTheme="majorBidi" w:cstheme="majorBidi"/>
+          <w:color w:val="000000"/>
+        </w:rPr>
+        <w:t xml:space="preserve">how the results from Ram et al. 2018 on </w:t>
+      </w:r>
+      <w:r>
+        <w:rPr>
+          <w:rFonts w:asciiTheme="majorBidi" w:eastAsia="Times New Roman" w:hAnsiTheme="majorBidi" w:cstheme="majorBidi"/>
+          <w:color w:val="000000"/>
+        </w:rPr>
+        <w:t xml:space="preserve">the </w:t>
+      </w:r>
+      <w:r>
+        <w:rPr>
+          <w:rFonts w:asciiTheme="majorBidi" w:eastAsia="Times New Roman" w:hAnsiTheme="majorBidi" w:cstheme="majorBidi"/>
+          <w:color w:val="000000"/>
+        </w:rPr>
+        <w:t xml:space="preserve">evolution of the transmission rate under temporally fluctuation selection </w:t>
+      </w:r>
+      <w:r>
+        <w:rPr>
+          <w:rFonts w:asciiTheme="majorBidi" w:eastAsia="Times New Roman" w:hAnsiTheme="majorBidi" w:cstheme="majorBidi"/>
+          <w:color w:val="000000"/>
+        </w:rPr>
+        <w:t xml:space="preserve">relate </w:t>
+      </w:r>
+      <w:r>
+        <w:rPr>
+          <w:rFonts w:asciiTheme="majorBidi" w:eastAsia="Times New Roman" w:hAnsiTheme="majorBidi" w:cstheme="majorBidi"/>
+          <w:color w:val="000000"/>
+        </w:rPr>
+        <w:t xml:space="preserve">to </w:t>
+      </w:r>
+      <w:r>
+        <w:rPr>
+          <w:rFonts w:asciiTheme="majorBidi" w:eastAsia="Times New Roman" w:hAnsiTheme="majorBidi" w:cstheme="majorBidi"/>
+          <w:color w:val="000000"/>
+        </w:rPr>
+        <w:t xml:space="preserve">spatially fluctuating selection and transmission, line </w:t>
+      </w:r>
+      <w:r>
+        <w:rPr>
+          <w:rFonts w:asciiTheme="majorBidi" w:eastAsia="Times New Roman" w:hAnsiTheme="majorBidi" w:cstheme="majorBidi"/>
+          <w:color w:val="000000"/>
+        </w:rPr>
+        <w:t>313</w:t>
+      </w:r>
+      <w:r>
+        <w:rPr>
+          <w:rFonts w:asciiTheme="majorBidi" w:eastAsia="Times New Roman" w:hAnsiTheme="majorBidi" w:cstheme="majorBidi"/>
+          <w:color w:val="000000"/>
+        </w:rPr>
+        <w:t>: “The interaction between spatially varying selection and transmission is shown in Figures 6 and 7 to depend on migration in a complex way. However, our two-deme model does not exhibit the kind of complexity seen in Ram et al. (2018), where the period of environmental fluctuation determined whether the vertical transmission rate ρ that maximized the population mean fitness was the same as the evolutionarily stable value. We can speculate that a model with more sub-populations and a more geographically complicated fitness regime might show less predictable relationships between transmission and selection.”</w:t>
+      </w:r>
+    </w:p>
+    <w:p>
+      <w:pPr>
+        <w:pStyle w:val="ListParagraph"/>
+        <w:numPr>
+          <w:ilvl w:val="0"/>
+          <w:numId w:val="18"/>
+        </w:numPr>
+        <w:spacing w:line="276" w:lineRule="auto"/>
+        <w:rPr>
+          <w:rFonts w:asciiTheme="majorBidi" w:eastAsia="Times New Roman" w:hAnsiTheme="majorBidi" w:cstheme="majorBidi"/>
+          <w:color w:val="000000"/>
+        </w:rPr>
+      </w:pPr>
+      <w:r>
+        <w:rPr>
+          <w:rFonts w:asciiTheme="majorBidi" w:eastAsia="Times New Roman" w:hAnsiTheme="majorBidi" w:cstheme="majorBidi"/>
+          <w:color w:val="000000"/>
+        </w:rPr>
+        <w:t>A verbal</w:t>
+      </w:r>
+      <w:r>
+        <w:rPr>
+          <w:rFonts w:asciiTheme="majorBidi" w:eastAsia="Times New Roman" w:hAnsiTheme="majorBidi" w:cstheme="majorBidi"/>
+          <w:color w:val="000000"/>
+        </w:rPr>
+        <w:t xml:space="preserve"> summary of our results is given in line 299.</w:t>
+      </w:r>
+    </w:p>
+    <w:p>
+      <w:pPr>
+        <w:spacing w:line="276" w:lineRule="auto"/>
         <w:rPr>
           <w:rFonts w:ascii="Tahoma" w:eastAsia="Times New Roman" w:hAnsi="Tahoma" w:cs="Tahoma"/>
           <w:color w:val="222222"/>
@@ -570,24 +1060,45 @@
     <w:p>
       <w:pPr>
         <w:rPr>
-          <w:rFonts w:ascii="Helvetica" w:eastAsia="Times New Roman" w:hAnsi="Helvetica" w:cs="Times New Roman"/>
-          <w:sz w:val="18"/>
-          <w:szCs w:val="18"/>
-        </w:rPr>
-      </w:pPr>
-      <w:r>
-        <w:rPr>
           <w:rFonts w:asciiTheme="majorBidi" w:eastAsia="Times New Roman" w:hAnsiTheme="majorBidi" w:cstheme="majorBidi"/>
           <w:b/>
           <w:bCs/>
           <w:color w:val="000000"/>
         </w:rPr>
+      </w:pPr>
+      <w:r>
+        <w:rPr>
+          <w:rFonts w:asciiTheme="majorBidi" w:eastAsia="Times New Roman" w:hAnsiTheme="majorBidi" w:cstheme="majorBidi"/>
+          <w:b/>
+          <w:bCs/>
+          <w:color w:val="000000"/>
+        </w:rPr>
+        <w:br w:type="page"/>
+      </w:r>
+    </w:p>
+    <w:p>
+      <w:pPr>
+        <w:spacing w:line="276" w:lineRule="auto"/>
+        <w:rPr>
+          <w:rFonts w:ascii="Helvetica" w:eastAsia="Times New Roman" w:hAnsi="Helvetica" w:cs="Times New Roman"/>
+          <w:sz w:val="18"/>
+          <w:szCs w:val="18"/>
+        </w:rPr>
+      </w:pPr>
+      <w:r>
+        <w:rPr>
+          <w:rFonts w:asciiTheme="majorBidi" w:eastAsia="Times New Roman" w:hAnsiTheme="majorBidi" w:cstheme="majorBidi"/>
+          <w:b/>
+          <w:bCs/>
+          <w:color w:val="000000"/>
+        </w:rPr>
+        <w:lastRenderedPageBreak/>
         <w:t>Reviewer 2</w:t>
       </w:r>
     </w:p>
     <w:p>
       <w:pPr>
-        <w:spacing w:before="100" w:beforeAutospacing="1" w:after="100" w:afterAutospacing="1"/>
+        <w:spacing w:before="100" w:beforeAutospacing="1" w:after="100" w:afterAutospacing="1" w:line="276" w:lineRule="auto"/>
         <w:rPr>
           <w:rFonts w:ascii="Helvetica" w:eastAsia="Times New Roman" w:hAnsi="Helvetica" w:cs="Times New Roman"/>
           <w:sz w:val="18"/>
@@ -641,7 +1152,7 @@
     </w:p>
     <w:p>
       <w:pPr>
-        <w:spacing w:before="100" w:beforeAutospacing="1" w:after="100" w:afterAutospacing="1"/>
+        <w:spacing w:before="100" w:beforeAutospacing="1" w:after="100" w:afterAutospacing="1" w:line="276" w:lineRule="auto"/>
         <w:rPr>
           <w:rFonts w:ascii="Helvetica" w:eastAsia="Times New Roman" w:hAnsi="Helvetica" w:cs="Times New Roman"/>
           <w:sz w:val="18"/>
@@ -659,7 +1170,7 @@
     </w:p>
     <w:p>
       <w:pPr>
-        <w:spacing w:before="100" w:beforeAutospacing="1" w:after="100" w:afterAutospacing="1"/>
+        <w:spacing w:before="100" w:beforeAutospacing="1" w:after="100" w:afterAutospacing="1" w:line="276" w:lineRule="auto"/>
         <w:rPr>
           <w:rFonts w:ascii="Helvetica" w:eastAsia="Times New Roman" w:hAnsi="Helvetica" w:cs="Times New Roman"/>
           <w:sz w:val="18"/>
@@ -677,7 +1188,7 @@
     </w:p>
     <w:p>
       <w:pPr>
-        <w:spacing w:before="100" w:beforeAutospacing="1" w:after="100" w:afterAutospacing="1"/>
+        <w:spacing w:before="100" w:beforeAutospacing="1" w:after="100" w:afterAutospacing="1" w:line="276" w:lineRule="auto"/>
         <w:rPr>
           <w:rFonts w:ascii="Helvetica" w:eastAsia="Times New Roman" w:hAnsi="Helvetica" w:cs="Times New Roman"/>
           <w:sz w:val="18"/>
@@ -695,6 +1206,7 @@
     </w:p>
     <w:p>
       <w:pPr>
+        <w:spacing w:line="276" w:lineRule="auto"/>
         <w:ind w:left="720"/>
         <w:rPr>
           <w:rFonts w:asciiTheme="majorBidi" w:eastAsia="Times New Roman" w:hAnsiTheme="majorBidi" w:cstheme="majorBidi"/>
@@ -707,167 +1219,7 @@
           <w:rFonts w:asciiTheme="majorBidi" w:eastAsia="Times New Roman" w:hAnsiTheme="majorBidi" w:cstheme="majorBidi"/>
           <w:color w:val="000000"/>
         </w:rPr>
-        <w:t xml:space="preserve">Indeed, we suggest in the Discussion that an extended model could </w:t>
-      </w:r>
-      <w:r>
-        <w:rPr>
-          <w:rFonts w:asciiTheme="majorBidi" w:eastAsia="Times New Roman" w:hAnsiTheme="majorBidi" w:cstheme="majorBidi"/>
-          <w:color w:val="000000"/>
-        </w:rPr>
-        <w:t>explore the evolution of plastic transmission modes. We now emphasize this in line XXX: “</w:t>
-      </w:r>
-      <w:r>
-        <w:rPr>
-          <w:rFonts w:asciiTheme="majorBidi" w:eastAsia="Times New Roman" w:hAnsiTheme="majorBidi" w:cstheme="majorBidi"/>
-          <w:color w:val="000000"/>
-        </w:rPr>
-        <w:t xml:space="preserve">We suggest that the specific mode of oblique transmission can also fluctuate over time, so that individuals can, for example, conform to the frequent phenotype under benign conditions, and prefer a rare phenotype under stressful conditions; </w:t>
-      </w:r>
-      <w:r>
-        <w:rPr>
-          <w:rFonts w:asciiTheme="majorBidi" w:eastAsia="Times New Roman" w:hAnsiTheme="majorBidi" w:cstheme="majorBidi"/>
-          <w:color w:val="000000"/>
-          <w:u w:val="single"/>
-        </w:rPr>
-        <w:t>more generally, the mode of transmission could be plastic and viewed as a reaction norm to variable environments.</w:t>
-      </w:r>
-      <w:r>
-        <w:rPr>
-          <w:rFonts w:asciiTheme="majorBidi" w:eastAsia="Times New Roman" w:hAnsiTheme="majorBidi" w:cstheme="majorBidi"/>
-          <w:color w:val="000000"/>
-          <w:u w:val="single"/>
-        </w:rPr>
-        <w:t>”</w:t>
-      </w:r>
-    </w:p>
-    <w:p>
-      <w:pPr>
-        <w:spacing w:before="100" w:beforeAutospacing="1" w:after="100" w:afterAutospacing="1"/>
-        <w:rPr>
-          <w:rFonts w:ascii="Helvetica" w:eastAsia="Times New Roman" w:hAnsi="Helvetica" w:cs="Times New Roman"/>
-          <w:sz w:val="18"/>
-          <w:szCs w:val="18"/>
-        </w:rPr>
-      </w:pPr>
-      <w:r>
-        <w:rPr>
-          <w:rFonts w:ascii="Helvetica" w:eastAsia="Times New Roman" w:hAnsi="Helvetica" w:cs="Times New Roman"/>
-          <w:sz w:val="18"/>
-          <w:szCs w:val="18"/>
-        </w:rPr>
-        <w:t>In short, what is the biological question that the authors seek to answer with their model?</w:t>
-      </w:r>
-    </w:p>
-    <w:p>
-      <w:pPr>
-        <w:ind w:left="720"/>
-        <w:rPr>
-          <w:rFonts w:ascii="Helvetica" w:eastAsia="Times New Roman" w:hAnsi="Helvetica" w:cs="Times New Roman"/>
-          <w:sz w:val="18"/>
-          <w:szCs w:val="18"/>
-        </w:rPr>
-      </w:pPr>
-      <w:r>
-        <w:rPr>
-          <w:rFonts w:asciiTheme="majorBidi" w:eastAsia="Times New Roman" w:hAnsiTheme="majorBidi" w:cstheme="majorBidi"/>
-          <w:color w:val="000000"/>
-        </w:rPr>
-        <w:t>We</w:t>
-      </w:r>
-      <w:r>
-        <w:rPr>
-          <w:rFonts w:asciiTheme="majorBidi" w:eastAsia="Times New Roman" w:hAnsiTheme="majorBidi" w:cstheme="majorBidi"/>
-          <w:color w:val="000000"/>
-        </w:rPr>
-        <w:t xml:space="preserve"> modified the last paragraph of the introduction to clearly state our hypothesis</w:t>
-      </w:r>
-      <w:r>
-        <w:rPr>
-          <w:rFonts w:asciiTheme="majorBidi" w:eastAsia="Times New Roman" w:hAnsiTheme="majorBidi" w:cstheme="majorBidi"/>
-          <w:color w:val="000000"/>
-        </w:rPr>
-        <w:t>, line XXX</w:t>
-      </w:r>
-      <w:r>
-        <w:rPr>
-          <w:rFonts w:asciiTheme="majorBidi" w:eastAsia="Times New Roman" w:hAnsiTheme="majorBidi" w:cstheme="majorBidi"/>
-          <w:color w:val="000000"/>
-        </w:rPr>
-        <w:t>: “</w:t>
-      </w:r>
-      <w:r>
-        <w:rPr>
-          <w:rFonts w:asciiTheme="majorBidi" w:eastAsia="Times New Roman" w:hAnsiTheme="majorBidi" w:cstheme="majorBidi"/>
-          <w:color w:val="000000"/>
-        </w:rPr>
-        <w:t xml:space="preserve">We suggest that cultural evolution can be affected by environmental changes that cause temporal or spatial variation in either selection or transmission or both, and that </w:t>
-      </w:r>
-      <w:r>
-        <w:rPr>
-          <w:rFonts w:asciiTheme="majorBidi" w:eastAsia="Times New Roman" w:hAnsiTheme="majorBidi" w:cstheme="majorBidi"/>
-          <w:color w:val="000000"/>
-          <w:u w:val="single"/>
-        </w:rPr>
-        <w:t>such variation has a significant effect of trait polymorphism</w:t>
-      </w:r>
-      <w:r>
-        <w:rPr>
-          <w:rFonts w:asciiTheme="majorBidi" w:eastAsia="Times New Roman" w:hAnsiTheme="majorBidi" w:cstheme="majorBidi"/>
-          <w:color w:val="000000"/>
-        </w:rPr>
-        <w:t>.”</w:t>
-      </w:r>
-    </w:p>
-    <w:p>
-      <w:pPr>
-        <w:spacing w:before="100" w:beforeAutospacing="1" w:after="100" w:afterAutospacing="1"/>
-        <w:rPr>
-          <w:rFonts w:ascii="Helvetica" w:eastAsia="Times New Roman" w:hAnsi="Helvetica" w:cs="Times New Roman"/>
-          <w:sz w:val="18"/>
-          <w:szCs w:val="18"/>
-        </w:rPr>
-      </w:pPr>
-      <w:r>
-        <w:rPr>
-          <w:rFonts w:ascii="Helvetica" w:eastAsia="Times New Roman" w:hAnsi="Helvetica" w:cs="Times New Roman"/>
-          <w:sz w:val="18"/>
-          <w:szCs w:val="18"/>
-        </w:rPr>
-        <w:t>2. More broadly, I have found the absence of any link with biology in the results section cheerless, making it a dry read. The manuscript would be improved if examples were given throughout. For example:</w:t>
-      </w:r>
-    </w:p>
-    <w:p>
-      <w:pPr>
-        <w:spacing w:before="100" w:beforeAutospacing="1" w:after="100" w:afterAutospacing="1"/>
-        <w:rPr>
-          <w:rFonts w:ascii="Helvetica" w:eastAsia="Times New Roman" w:hAnsi="Helvetica" w:cs="Times New Roman"/>
-          <w:sz w:val="18"/>
-          <w:szCs w:val="18"/>
-        </w:rPr>
-      </w:pPr>
-      <w:r>
-        <w:rPr>
-          <w:rFonts w:ascii="Helvetica" w:eastAsia="Times New Roman" w:hAnsi="Helvetica" w:cs="Times New Roman"/>
-          <w:sz w:val="18"/>
-          <w:szCs w:val="18"/>
-        </w:rPr>
-        <w:t>What type of cultural traits A and B could be? </w:t>
-      </w:r>
-    </w:p>
-    <w:p>
-      <w:pPr>
-        <w:ind w:left="720"/>
-        <w:rPr>
-          <w:rFonts w:asciiTheme="majorBidi" w:eastAsia="Times New Roman" w:hAnsiTheme="majorBidi" w:cstheme="majorBidi"/>
-          <w:color w:val="000000"/>
-        </w:rPr>
-      </w:pPr>
-      <w:r>
-        <w:rPr>
-          <w:rFonts w:asciiTheme="majorBidi" w:eastAsia="Times New Roman" w:hAnsiTheme="majorBidi" w:cstheme="majorBidi"/>
-          <w:color w:val="000000"/>
-        </w:rPr>
-        <w:t xml:space="preserve">We added a sentence to </w:t>
+        <w:t xml:space="preserve">Indeed, we suggest in the </w:t>
       </w:r>
       <w:r>
         <w:rPr>
@@ -876,6 +1228,205 @@
           <w:iCs/>
           <w:color w:val="000000"/>
         </w:rPr>
+        <w:t>Discussion</w:t>
+      </w:r>
+      <w:r>
+        <w:rPr>
+          <w:rFonts w:asciiTheme="majorBidi" w:eastAsia="Times New Roman" w:hAnsiTheme="majorBidi" w:cstheme="majorBidi"/>
+          <w:color w:val="000000"/>
+        </w:rPr>
+        <w:t xml:space="preserve"> that an extended model could </w:t>
+      </w:r>
+      <w:r>
+        <w:rPr>
+          <w:rFonts w:asciiTheme="majorBidi" w:eastAsia="Times New Roman" w:hAnsiTheme="majorBidi" w:cstheme="majorBidi"/>
+          <w:color w:val="000000"/>
+        </w:rPr>
+        <w:t xml:space="preserve">explore the evolution of plastic transmission modes. We now emphasize this in line </w:t>
+      </w:r>
+      <w:r>
+        <w:rPr>
+          <w:rFonts w:asciiTheme="majorBidi" w:eastAsia="Times New Roman" w:hAnsiTheme="majorBidi" w:cstheme="majorBidi"/>
+          <w:color w:val="000000"/>
+        </w:rPr>
+        <w:t>391</w:t>
+      </w:r>
+      <w:r>
+        <w:rPr>
+          <w:rFonts w:asciiTheme="majorBidi" w:eastAsia="Times New Roman" w:hAnsiTheme="majorBidi" w:cstheme="majorBidi"/>
+          <w:color w:val="000000"/>
+        </w:rPr>
+        <w:t>: “</w:t>
+      </w:r>
+      <w:r>
+        <w:rPr>
+          <w:rFonts w:asciiTheme="majorBidi" w:eastAsia="Times New Roman" w:hAnsiTheme="majorBidi" w:cstheme="majorBidi"/>
+          <w:color w:val="000000"/>
+        </w:rPr>
+        <w:t xml:space="preserve">We suggest that the specific mode of oblique transmission can also fluctuate over time, so that individuals can, for example, conform to the frequent phenotype under benign conditions, and prefer a rare phenotype under stressful conditions; </w:t>
+      </w:r>
+      <w:r>
+        <w:rPr>
+          <w:rFonts w:asciiTheme="majorBidi" w:eastAsia="Times New Roman" w:hAnsiTheme="majorBidi" w:cstheme="majorBidi"/>
+          <w:color w:val="000000"/>
+          <w:u w:val="single"/>
+        </w:rPr>
+        <w:t>more generally, the mode of transmission could be plastic and viewed as a reaction norm to variable environments.</w:t>
+      </w:r>
+      <w:r>
+        <w:rPr>
+          <w:rFonts w:asciiTheme="majorBidi" w:eastAsia="Times New Roman" w:hAnsiTheme="majorBidi" w:cstheme="majorBidi"/>
+          <w:color w:val="000000"/>
+          <w:u w:val="single"/>
+        </w:rPr>
+        <w:t>”</w:t>
+      </w:r>
+    </w:p>
+    <w:p>
+      <w:pPr>
+        <w:spacing w:before="100" w:beforeAutospacing="1" w:after="100" w:afterAutospacing="1" w:line="276" w:lineRule="auto"/>
+        <w:rPr>
+          <w:rFonts w:ascii="Helvetica" w:eastAsia="Times New Roman" w:hAnsi="Helvetica" w:cs="Times New Roman"/>
+          <w:sz w:val="18"/>
+          <w:szCs w:val="18"/>
+        </w:rPr>
+      </w:pPr>
+      <w:r>
+        <w:rPr>
+          <w:rFonts w:ascii="Helvetica" w:eastAsia="Times New Roman" w:hAnsi="Helvetica" w:cs="Times New Roman"/>
+          <w:sz w:val="18"/>
+          <w:szCs w:val="18"/>
+        </w:rPr>
+        <w:t>In short, what is the biological question that the authors seek to answer with their model?</w:t>
+      </w:r>
+    </w:p>
+    <w:p>
+      <w:pPr>
+        <w:spacing w:line="276" w:lineRule="auto"/>
+        <w:ind w:left="720"/>
+        <w:rPr>
+          <w:rFonts w:ascii="Helvetica" w:eastAsia="Times New Roman" w:hAnsi="Helvetica" w:cs="Times New Roman"/>
+          <w:sz w:val="18"/>
+          <w:szCs w:val="18"/>
+        </w:rPr>
+      </w:pPr>
+      <w:r>
+        <w:rPr>
+          <w:rFonts w:asciiTheme="majorBidi" w:eastAsia="Times New Roman" w:hAnsiTheme="majorBidi" w:cstheme="majorBidi"/>
+          <w:color w:val="000000"/>
+        </w:rPr>
+        <w:t>We</w:t>
+      </w:r>
+      <w:r>
+        <w:rPr>
+          <w:rFonts w:asciiTheme="majorBidi" w:eastAsia="Times New Roman" w:hAnsiTheme="majorBidi" w:cstheme="majorBidi"/>
+          <w:color w:val="000000"/>
+        </w:rPr>
+        <w:t xml:space="preserve"> modified the last paragraph of the introduction to clearly state our hypothesis</w:t>
+      </w:r>
+      <w:r>
+        <w:rPr>
+          <w:rFonts w:asciiTheme="majorBidi" w:eastAsia="Times New Roman" w:hAnsiTheme="majorBidi" w:cstheme="majorBidi"/>
+          <w:color w:val="000000"/>
+        </w:rPr>
+        <w:t xml:space="preserve">, line </w:t>
+      </w:r>
+      <w:r>
+        <w:rPr>
+          <w:rFonts w:asciiTheme="majorBidi" w:eastAsia="Times New Roman" w:hAnsiTheme="majorBidi" w:cstheme="majorBidi"/>
+          <w:color w:val="000000"/>
+        </w:rPr>
+        <w:t>61</w:t>
+      </w:r>
+      <w:r>
+        <w:rPr>
+          <w:rFonts w:asciiTheme="majorBidi" w:eastAsia="Times New Roman" w:hAnsiTheme="majorBidi" w:cstheme="majorBidi"/>
+          <w:color w:val="000000"/>
+        </w:rPr>
+        <w:t>: “</w:t>
+      </w:r>
+      <w:r>
+        <w:rPr>
+          <w:rFonts w:asciiTheme="majorBidi" w:eastAsia="Times New Roman" w:hAnsiTheme="majorBidi" w:cstheme="majorBidi"/>
+          <w:color w:val="000000"/>
+        </w:rPr>
+        <w:t xml:space="preserve">We suggest that cultural evolution can be affected by environmental changes that cause temporal or spatial variation in either selection or transmission or both, and that </w:t>
+      </w:r>
+      <w:r>
+        <w:rPr>
+          <w:rFonts w:asciiTheme="majorBidi" w:eastAsia="Times New Roman" w:hAnsiTheme="majorBidi" w:cstheme="majorBidi"/>
+          <w:color w:val="000000"/>
+          <w:u w:val="single"/>
+        </w:rPr>
+        <w:t>such variation has a significant effect of trait polymorphism</w:t>
+      </w:r>
+      <w:r>
+        <w:rPr>
+          <w:rFonts w:asciiTheme="majorBidi" w:eastAsia="Times New Roman" w:hAnsiTheme="majorBidi" w:cstheme="majorBidi"/>
+          <w:color w:val="000000"/>
+        </w:rPr>
+        <w:t>.”</w:t>
+      </w:r>
+    </w:p>
+    <w:p>
+      <w:pPr>
+        <w:spacing w:before="100" w:beforeAutospacing="1" w:after="100" w:afterAutospacing="1" w:line="276" w:lineRule="auto"/>
+        <w:rPr>
+          <w:rFonts w:ascii="Helvetica" w:eastAsia="Times New Roman" w:hAnsi="Helvetica" w:cs="Times New Roman"/>
+          <w:sz w:val="18"/>
+          <w:szCs w:val="18"/>
+        </w:rPr>
+      </w:pPr>
+      <w:r>
+        <w:rPr>
+          <w:rFonts w:ascii="Helvetica" w:eastAsia="Times New Roman" w:hAnsi="Helvetica" w:cs="Times New Roman"/>
+          <w:sz w:val="18"/>
+          <w:szCs w:val="18"/>
+        </w:rPr>
+        <w:t>2. More broadly, I have found the absence of any link with biology in the results section cheerless, making it a dry read. The manuscript would be improved if examples were given throughout. For example:</w:t>
+      </w:r>
+    </w:p>
+    <w:p>
+      <w:pPr>
+        <w:spacing w:before="100" w:beforeAutospacing="1" w:after="100" w:afterAutospacing="1" w:line="276" w:lineRule="auto"/>
+        <w:rPr>
+          <w:rFonts w:ascii="Helvetica" w:eastAsia="Times New Roman" w:hAnsi="Helvetica" w:cs="Times New Roman"/>
+          <w:sz w:val="18"/>
+          <w:szCs w:val="18"/>
+        </w:rPr>
+      </w:pPr>
+      <w:r>
+        <w:rPr>
+          <w:rFonts w:ascii="Helvetica" w:eastAsia="Times New Roman" w:hAnsi="Helvetica" w:cs="Times New Roman"/>
+          <w:sz w:val="18"/>
+          <w:szCs w:val="18"/>
+        </w:rPr>
+        <w:t>What type of cultural traits A and B could be? </w:t>
+      </w:r>
+    </w:p>
+    <w:p>
+      <w:pPr>
+        <w:spacing w:line="276" w:lineRule="auto"/>
+        <w:ind w:left="720"/>
+        <w:rPr>
+          <w:rFonts w:asciiTheme="majorBidi" w:eastAsia="Times New Roman" w:hAnsiTheme="majorBidi" w:cstheme="majorBidi"/>
+          <w:color w:val="000000"/>
+        </w:rPr>
+      </w:pPr>
+      <w:r>
+        <w:rPr>
+          <w:rFonts w:asciiTheme="majorBidi" w:eastAsia="Times New Roman" w:hAnsiTheme="majorBidi" w:cstheme="majorBidi"/>
+          <w:color w:val="000000"/>
+        </w:rPr>
+        <w:t xml:space="preserve">We added a sentence to </w:t>
+      </w:r>
+      <w:r>
+        <w:rPr>
+          <w:rFonts w:asciiTheme="majorBidi" w:eastAsia="Times New Roman" w:hAnsiTheme="majorBidi" w:cstheme="majorBidi"/>
+          <w:i/>
+          <w:iCs/>
+          <w:color w:val="000000"/>
+        </w:rPr>
         <w:t xml:space="preserve">Model and Results </w:t>
       </w:r>
       <w:r>
@@ -883,7 +1434,21 @@
           <w:rFonts w:asciiTheme="majorBidi" w:eastAsia="Times New Roman" w:hAnsiTheme="majorBidi" w:cstheme="majorBidi"/>
           <w:color w:val="000000"/>
         </w:rPr>
-        <w:t xml:space="preserve">with examples of traits, line XXX: “Example traits include foraging and hunting techniques, such as lobtail feeding in humpback whales (Allen et al., 2013) and fruit processing in capuchin monkeys (Barrett et al., 2017), </w:t>
+        <w:t xml:space="preserve">with examples of traits, line </w:t>
+      </w:r>
+      <w:r>
+        <w:rPr>
+          <w:rFonts w:asciiTheme="majorBidi" w:eastAsia="Times New Roman" w:hAnsiTheme="majorBidi" w:cstheme="majorBidi"/>
+          <w:color w:val="000000"/>
+        </w:rPr>
+        <w:t>68</w:t>
+      </w:r>
+      <w:r>
+        <w:rPr>
+          <w:rFonts w:asciiTheme="majorBidi" w:eastAsia="Times New Roman" w:hAnsiTheme="majorBidi" w:cstheme="majorBidi"/>
+          <w:color w:val="000000"/>
+        </w:rPr>
+        <w:t xml:space="preserve">: “Example traits include foraging and hunting techniques, such as lobtail feeding in humpback whales (Allen et al., 2013) and fruit processing in capuchin monkeys (Barrett et al., 2017), </w:t>
       </w:r>
       <w:r>
         <w:rPr>
@@ -892,8 +1457,6 @@
         </w:rPr>
         <w:t>child caring, mating skills, and dancing in human hunter-gatherers (Hewlett and Cavalli-Sforza, 1986), and even canoe design in Polynesia (Rogers and Ehrlich, 2008).</w:t>
       </w:r>
-      <w:bookmarkStart w:id="0" w:name="_GoBack"/>
-      <w:bookmarkEnd w:id="0"/>
       <w:r>
         <w:rPr>
           <w:rFonts w:asciiTheme="majorBidi" w:eastAsia="Times New Roman" w:hAnsiTheme="majorBidi" w:cstheme="majorBidi"/>
@@ -904,7 +1467,7 @@
     </w:p>
     <w:p>
       <w:pPr>
-        <w:spacing w:before="100" w:beforeAutospacing="1" w:after="100" w:afterAutospacing="1"/>
+        <w:spacing w:before="100" w:beforeAutospacing="1" w:after="100" w:afterAutospacing="1" w:line="276" w:lineRule="auto"/>
         <w:rPr>
           <w:rFonts w:ascii="Helvetica" w:eastAsia="Times New Roman" w:hAnsi="Helvetica" w:cs="Times New Roman"/>
           <w:sz w:val="18"/>
@@ -925,9 +1488,94 @@
         <w:pStyle w:val="ListParagraph"/>
         <w:numPr>
           <w:ilvl w:val="0"/>
-          <w:numId w:val="10"/>
+          <w:numId w:val="14"/>
         </w:numPr>
-        <w:spacing w:before="100" w:beforeAutospacing="1" w:after="100" w:afterAutospacing="1"/>
+        <w:spacing w:before="100" w:beforeAutospacing="1" w:after="100" w:afterAutospacing="1" w:line="276" w:lineRule="auto"/>
+        <w:rPr>
+          <w:rFonts w:asciiTheme="majorBidi" w:eastAsia="Times New Roman" w:hAnsiTheme="majorBidi" w:cstheme="majorBidi"/>
+          <w:color w:val="000000"/>
+        </w:rPr>
+      </w:pPr>
+      <w:r>
+        <w:rPr>
+          <w:rFonts w:asciiTheme="majorBidi" w:eastAsia="Times New Roman" w:hAnsiTheme="majorBidi" w:cstheme="majorBidi"/>
+          <w:color w:val="000000"/>
+        </w:rPr>
+        <w:t>We a</w:t>
+      </w:r>
+      <w:r>
+        <w:rPr>
+          <w:rFonts w:asciiTheme="majorBidi" w:eastAsia="Times New Roman" w:hAnsiTheme="majorBidi" w:cstheme="majorBidi"/>
+          <w:color w:val="000000"/>
+        </w:rPr>
+        <w:t xml:space="preserve">dded another example from human culture, line </w:t>
+      </w:r>
+      <w:r>
+        <w:rPr>
+          <w:rFonts w:asciiTheme="majorBidi" w:eastAsia="Times New Roman" w:hAnsiTheme="majorBidi" w:cstheme="majorBidi"/>
+          <w:color w:val="000000"/>
+        </w:rPr>
+        <w:t>43</w:t>
+      </w:r>
+      <w:r>
+        <w:rPr>
+          <w:rFonts w:asciiTheme="majorBidi" w:eastAsia="Times New Roman" w:hAnsiTheme="majorBidi" w:cstheme="majorBidi"/>
+          <w:color w:val="000000"/>
+        </w:rPr>
+        <w:t>: “Hewlett et al. (2011) found that the balance between vertical and non-vertical cultural transmission depends on core cultural values and therefore differ</w:t>
+      </w:r>
+      <w:r>
+        <w:rPr>
+          <w:rFonts w:asciiTheme="majorBidi" w:eastAsia="Times New Roman" w:hAnsiTheme="majorBidi" w:cstheme="majorBidi"/>
+          <w:color w:val="000000"/>
+        </w:rPr>
+        <w:t>s</w:t>
+      </w:r>
+      <w:r>
+        <w:rPr>
+          <w:rFonts w:asciiTheme="majorBidi" w:eastAsia="Times New Roman" w:hAnsiTheme="majorBidi" w:cstheme="majorBidi"/>
+          <w:color w:val="000000"/>
+        </w:rPr>
+        <w:t xml:space="preserve"> between hunter-gatherers and farmers.”</w:t>
+      </w:r>
+    </w:p>
+    <w:p>
+      <w:pPr>
+        <w:pStyle w:val="ListParagraph"/>
+        <w:numPr>
+          <w:ilvl w:val="0"/>
+          <w:numId w:val="14"/>
+        </w:numPr>
+        <w:spacing w:before="100" w:beforeAutospacing="1" w:after="100" w:afterAutospacing="1" w:line="276" w:lineRule="auto"/>
+        <w:rPr>
+          <w:rFonts w:asciiTheme="majorBidi" w:eastAsia="Times New Roman" w:hAnsiTheme="majorBidi" w:cstheme="majorBidi"/>
+          <w:color w:val="000000"/>
+        </w:rPr>
+      </w:pPr>
+      <w:r>
+        <w:rPr>
+          <w:rFonts w:asciiTheme="majorBidi" w:eastAsia="Times New Roman" w:hAnsiTheme="majorBidi" w:cstheme="majorBidi"/>
+          <w:color w:val="000000"/>
+        </w:rPr>
+        <w:t xml:space="preserve">This new example expands upon the paragraph that cites different examples of mechanisms that lead to fluctuations in transmission rates (line </w:t>
+      </w:r>
+      <w:r>
+        <w:rPr>
+          <w:rFonts w:asciiTheme="majorBidi" w:eastAsia="Times New Roman" w:hAnsiTheme="majorBidi" w:cstheme="majorBidi"/>
+          <w:color w:val="000000"/>
+        </w:rPr>
+        <w:t>36</w:t>
+      </w:r>
+      <w:r>
+        <w:rPr>
+          <w:rFonts w:asciiTheme="majorBidi" w:eastAsia="Times New Roman" w:hAnsiTheme="majorBidi" w:cstheme="majorBidi"/>
+          <w:color w:val="000000"/>
+        </w:rPr>
+        <w:t>).</w:t>
+      </w:r>
+    </w:p>
+    <w:p>
+      <w:pPr>
         <w:rPr>
           <w:rFonts w:ascii="Helvetica" w:eastAsia="Times New Roman" w:hAnsi="Helvetica" w:cs="Times New Roman"/>
           <w:sz w:val="18"/>
@@ -936,47 +1584,35 @@
       </w:pPr>
       <w:r>
         <w:rPr>
-          <w:rFonts w:asciiTheme="majorBidi" w:eastAsia="Times New Roman" w:hAnsiTheme="majorBidi" w:cstheme="majorBidi"/>
-          <w:color w:val="000000"/>
-        </w:rPr>
-        <w:t>Added another example from human culture, line XXX: “Hewlett et al. (2011) found that the balance between vertical and non-vertical cultural transmission depends on core cultural values and therefore differ</w:t>
-      </w:r>
-      <w:r>
-        <w:rPr>
-          <w:rFonts w:asciiTheme="majorBidi" w:eastAsia="Times New Roman" w:hAnsiTheme="majorBidi" w:cstheme="majorBidi"/>
-          <w:color w:val="000000"/>
-        </w:rPr>
-        <w:t>s</w:t>
-      </w:r>
-      <w:r>
-        <w:rPr>
-          <w:rFonts w:asciiTheme="majorBidi" w:eastAsia="Times New Roman" w:hAnsiTheme="majorBidi" w:cstheme="majorBidi"/>
-          <w:color w:val="000000"/>
-        </w:rPr>
-        <w:t xml:space="preserve"> between hunter-gatherers and farmers.”</w:t>
-      </w:r>
-    </w:p>
-    <w:p>
-      <w:pPr>
-        <w:spacing w:before="100" w:beforeAutospacing="1" w:after="100" w:afterAutospacing="1"/>
-        <w:rPr>
           <w:rFonts w:ascii="Helvetica" w:eastAsia="Times New Roman" w:hAnsi="Helvetica" w:cs="Times New Roman"/>
           <w:sz w:val="18"/>
           <w:szCs w:val="18"/>
         </w:rPr>
-      </w:pPr>
-      <w:r>
+        <w:br w:type="page"/>
+      </w:r>
+    </w:p>
+    <w:p>
+      <w:pPr>
+        <w:spacing w:before="100" w:beforeAutospacing="1" w:after="100" w:afterAutospacing="1" w:line="276" w:lineRule="auto"/>
         <w:rPr>
           <w:rFonts w:ascii="Helvetica" w:eastAsia="Times New Roman" w:hAnsi="Helvetica" w:cs="Times New Roman"/>
           <w:sz w:val="18"/>
           <w:szCs w:val="18"/>
         </w:rPr>
+      </w:pPr>
+      <w:r>
+        <w:rPr>
+          <w:rFonts w:ascii="Helvetica" w:eastAsia="Times New Roman" w:hAnsi="Helvetica" w:cs="Times New Roman"/>
+          <w:sz w:val="18"/>
+          <w:szCs w:val="18"/>
+        </w:rPr>
+        <w:lastRenderedPageBreak/>
         <w:t>3. The introduction and discussion are frustratingly cursory. In order to reveal the novelty and relevance of the model’s results (which are still unclear to me), the authors should give greater context to their study.</w:t>
       </w:r>
     </w:p>
     <w:p>
       <w:pPr>
-        <w:spacing w:before="100" w:beforeAutospacing="1" w:after="100" w:afterAutospacing="1"/>
+        <w:spacing w:before="100" w:beforeAutospacing="1" w:after="100" w:afterAutospacing="1" w:line="276" w:lineRule="auto"/>
         <w:rPr>
           <w:rFonts w:asciiTheme="majorBidi" w:eastAsia="Times New Roman" w:hAnsiTheme="majorBidi" w:cstheme="majorBidi"/>
           <w:color w:val="000000"/>
@@ -988,19 +1624,214 @@
           <w:color w:val="000000"/>
         </w:rPr>
         <w:tab/>
-      </w:r>
-      <w:r>
-        <w:rPr>
-          <w:rFonts w:asciiTheme="majorBidi" w:eastAsia="Times New Roman" w:hAnsiTheme="majorBidi" w:cstheme="majorBidi"/>
-          <w:color w:val="000000"/>
-          <w:highlight w:val="yellow"/>
-        </w:rPr>
-        <w:t>Summarizes changes</w:t>
-      </w:r>
-    </w:p>
-    <w:p>
-      <w:pPr>
-        <w:spacing w:before="100" w:beforeAutospacing="1" w:after="100" w:afterAutospacing="1"/>
+        <w:t>We</w:t>
+      </w:r>
+      <w:r>
+        <w:rPr>
+          <w:rFonts w:asciiTheme="majorBidi" w:eastAsia="Times New Roman" w:hAnsiTheme="majorBidi" w:cstheme="majorBidi"/>
+          <w:color w:val="000000"/>
+        </w:rPr>
+        <w:t xml:space="preserve"> added several paragraphs to the </w:t>
+      </w:r>
+      <w:r>
+        <w:rPr>
+          <w:rFonts w:asciiTheme="majorBidi" w:eastAsia="Times New Roman" w:hAnsiTheme="majorBidi" w:cstheme="majorBidi"/>
+          <w:i/>
+          <w:iCs/>
+          <w:color w:val="000000"/>
+        </w:rPr>
+        <w:t>Discussion</w:t>
+      </w:r>
+      <w:r>
+        <w:rPr>
+          <w:rFonts w:asciiTheme="majorBidi" w:eastAsia="Times New Roman" w:hAnsiTheme="majorBidi" w:cstheme="majorBidi"/>
+          <w:color w:val="000000"/>
+        </w:rPr>
+        <w:t>:</w:t>
+      </w:r>
+    </w:p>
+    <w:p>
+      <w:pPr>
+        <w:pStyle w:val="ListParagraph"/>
+        <w:numPr>
+          <w:ilvl w:val="0"/>
+          <w:numId w:val="17"/>
+        </w:numPr>
+        <w:spacing w:before="100" w:beforeAutospacing="1" w:after="100" w:afterAutospacing="1" w:line="276" w:lineRule="auto"/>
+        <w:rPr>
+          <w:rFonts w:asciiTheme="majorBidi" w:eastAsia="Times New Roman" w:hAnsiTheme="majorBidi" w:cstheme="majorBidi"/>
+          <w:color w:val="000000"/>
+        </w:rPr>
+      </w:pPr>
+      <w:r>
+        <w:rPr>
+          <w:rFonts w:asciiTheme="majorBidi" w:eastAsia="Times New Roman" w:hAnsiTheme="majorBidi" w:cstheme="majorBidi"/>
+          <w:color w:val="000000"/>
+        </w:rPr>
+        <w:t xml:space="preserve">Line </w:t>
+      </w:r>
+      <w:r>
+        <w:rPr>
+          <w:rFonts w:asciiTheme="majorBidi" w:eastAsia="Times New Roman" w:hAnsiTheme="majorBidi" w:cstheme="majorBidi"/>
+          <w:color w:val="000000"/>
+        </w:rPr>
+        <w:t>313</w:t>
+      </w:r>
+      <w:r>
+        <w:rPr>
+          <w:rFonts w:asciiTheme="majorBidi" w:eastAsia="Times New Roman" w:hAnsiTheme="majorBidi" w:cstheme="majorBidi"/>
+          <w:color w:val="000000"/>
+        </w:rPr>
+        <w:t xml:space="preserve">, speculating </w:t>
+      </w:r>
+      <w:r>
+        <w:rPr>
+          <w:rFonts w:asciiTheme="majorBidi" w:eastAsia="Times New Roman" w:hAnsiTheme="majorBidi" w:cstheme="majorBidi"/>
+          <w:color w:val="000000"/>
+        </w:rPr>
+        <w:t>about the evolution of the transmission rate in a heterogeneous spatial model;</w:t>
+      </w:r>
+    </w:p>
+    <w:p>
+      <w:pPr>
+        <w:pStyle w:val="ListParagraph"/>
+        <w:numPr>
+          <w:ilvl w:val="0"/>
+          <w:numId w:val="17"/>
+        </w:numPr>
+        <w:spacing w:before="100" w:beforeAutospacing="1" w:after="100" w:afterAutospacing="1" w:line="276" w:lineRule="auto"/>
+        <w:rPr>
+          <w:rFonts w:asciiTheme="majorBidi" w:eastAsia="Times New Roman" w:hAnsiTheme="majorBidi" w:cstheme="majorBidi"/>
+          <w:color w:val="000000"/>
+        </w:rPr>
+      </w:pPr>
+      <w:r>
+        <w:rPr>
+          <w:rFonts w:asciiTheme="majorBidi" w:eastAsia="Times New Roman" w:hAnsiTheme="majorBidi" w:cstheme="majorBidi"/>
+          <w:color w:val="000000"/>
+        </w:rPr>
+        <w:t xml:space="preserve">Line </w:t>
+      </w:r>
+      <w:r>
+        <w:rPr>
+          <w:rFonts w:asciiTheme="majorBidi" w:eastAsia="Times New Roman" w:hAnsiTheme="majorBidi" w:cstheme="majorBidi"/>
+          <w:color w:val="000000"/>
+        </w:rPr>
+        <w:t>321</w:t>
+      </w:r>
+      <w:r>
+        <w:rPr>
+          <w:rFonts w:asciiTheme="majorBidi" w:eastAsia="Times New Roman" w:hAnsiTheme="majorBidi" w:cstheme="majorBidi"/>
+          <w:color w:val="000000"/>
+        </w:rPr>
+        <w:t xml:space="preserve">, </w:t>
+      </w:r>
+      <w:r>
+        <w:rPr>
+          <w:rFonts w:asciiTheme="majorBidi" w:eastAsia="Times New Roman" w:hAnsiTheme="majorBidi" w:cstheme="majorBidi"/>
+          <w:color w:val="000000"/>
+        </w:rPr>
+        <w:t>describ</w:t>
+      </w:r>
+      <w:r>
+        <w:rPr>
+          <w:rFonts w:asciiTheme="majorBidi" w:eastAsia="Times New Roman" w:hAnsiTheme="majorBidi" w:cstheme="majorBidi"/>
+          <w:color w:val="000000"/>
+        </w:rPr>
+        <w:t xml:space="preserve">ing </w:t>
+      </w:r>
+      <w:r>
+        <w:rPr>
+          <w:rFonts w:asciiTheme="majorBidi" w:eastAsia="Times New Roman" w:hAnsiTheme="majorBidi" w:cstheme="majorBidi"/>
+          <w:color w:val="000000"/>
+        </w:rPr>
+        <w:t xml:space="preserve">the model and results of </w:t>
+      </w:r>
+      <w:proofErr w:type="spellStart"/>
+      <w:r>
+        <w:rPr>
+          <w:rFonts w:asciiTheme="majorBidi" w:eastAsia="Times New Roman" w:hAnsiTheme="majorBidi" w:cstheme="majorBidi"/>
+          <w:color w:val="000000"/>
+        </w:rPr>
+        <w:t>Bisin</w:t>
+      </w:r>
+      <w:proofErr w:type="spellEnd"/>
+      <w:r>
+        <w:rPr>
+          <w:rFonts w:asciiTheme="majorBidi" w:eastAsia="Times New Roman" w:hAnsiTheme="majorBidi" w:cstheme="majorBidi"/>
+          <w:color w:val="000000"/>
+        </w:rPr>
+        <w:t xml:space="preserve"> and </w:t>
+      </w:r>
+      <w:proofErr w:type="spellStart"/>
+      <w:r>
+        <w:rPr>
+          <w:rFonts w:asciiTheme="majorBidi" w:eastAsia="Times New Roman" w:hAnsiTheme="majorBidi" w:cstheme="majorBidi"/>
+          <w:color w:val="000000"/>
+        </w:rPr>
+        <w:t>Verdier</w:t>
+      </w:r>
+      <w:proofErr w:type="spellEnd"/>
+      <w:r>
+        <w:rPr>
+          <w:rFonts w:asciiTheme="majorBidi" w:eastAsia="Times New Roman" w:hAnsiTheme="majorBidi" w:cstheme="majorBidi"/>
+          <w:color w:val="000000"/>
+        </w:rPr>
+        <w:t xml:space="preserve"> 2001 and how they relate to our work</w:t>
+      </w:r>
+      <w:r>
+        <w:rPr>
+          <w:rFonts w:asciiTheme="majorBidi" w:eastAsia="Times New Roman" w:hAnsiTheme="majorBidi" w:cstheme="majorBidi"/>
+          <w:color w:val="000000"/>
+        </w:rPr>
+        <w:t>;</w:t>
+      </w:r>
+    </w:p>
+    <w:p>
+      <w:pPr>
+        <w:pStyle w:val="ListParagraph"/>
+        <w:numPr>
+          <w:ilvl w:val="0"/>
+          <w:numId w:val="16"/>
+        </w:numPr>
+        <w:spacing w:before="100" w:beforeAutospacing="1" w:after="100" w:afterAutospacing="1" w:line="276" w:lineRule="auto"/>
+        <w:rPr>
+          <w:rFonts w:asciiTheme="majorBidi" w:eastAsia="Times New Roman" w:hAnsiTheme="majorBidi" w:cstheme="majorBidi"/>
+          <w:color w:val="000000"/>
+        </w:rPr>
+      </w:pPr>
+      <w:r>
+        <w:rPr>
+          <w:rFonts w:asciiTheme="majorBidi" w:eastAsia="Times New Roman" w:hAnsiTheme="majorBidi" w:cstheme="majorBidi"/>
+          <w:color w:val="000000"/>
+        </w:rPr>
+        <w:t>Line 336, relating our results to Rogers’ paradox;</w:t>
+      </w:r>
+    </w:p>
+    <w:p>
+      <w:pPr>
+        <w:pStyle w:val="ListParagraph"/>
+        <w:numPr>
+          <w:ilvl w:val="0"/>
+          <w:numId w:val="16"/>
+        </w:numPr>
+        <w:spacing w:before="100" w:beforeAutospacing="1" w:after="100" w:afterAutospacing="1" w:line="276" w:lineRule="auto"/>
+        <w:rPr>
+          <w:rFonts w:asciiTheme="majorBidi" w:eastAsia="Times New Roman" w:hAnsiTheme="majorBidi" w:cstheme="majorBidi"/>
+          <w:color w:val="000000"/>
+        </w:rPr>
+      </w:pPr>
+      <w:r>
+        <w:rPr>
+          <w:rFonts w:asciiTheme="majorBidi" w:eastAsia="Times New Roman" w:hAnsiTheme="majorBidi" w:cstheme="majorBidi"/>
+          <w:color w:val="000000"/>
+        </w:rPr>
+        <w:t>Line 379, providing more detail on our choice to model migration after transmission.</w:t>
+      </w:r>
+    </w:p>
+    <w:p>
+      <w:pPr>
+        <w:spacing w:before="100" w:beforeAutospacing="1" w:after="100" w:afterAutospacing="1" w:line="276" w:lineRule="auto"/>
         <w:rPr>
           <w:rFonts w:ascii="Helvetica" w:eastAsia="Times New Roman" w:hAnsi="Helvetica" w:cs="Times New Roman"/>
           <w:sz w:val="18"/>
@@ -1018,7 +1849,7 @@
     </w:p>
     <w:p>
       <w:pPr>
-        <w:spacing w:before="100" w:beforeAutospacing="1" w:after="100" w:afterAutospacing="1"/>
+        <w:spacing w:before="100" w:beforeAutospacing="1" w:after="100" w:afterAutospacing="1" w:line="276" w:lineRule="auto"/>
         <w:rPr>
           <w:rFonts w:ascii="Helvetica" w:eastAsia="Times New Roman" w:hAnsi="Helvetica" w:cs="Times New Roman"/>
           <w:sz w:val="18"/>
@@ -1054,7 +1885,7 @@
     </w:p>
     <w:p>
       <w:pPr>
-        <w:spacing w:before="100" w:beforeAutospacing="1" w:after="100" w:afterAutospacing="1"/>
+        <w:spacing w:before="100" w:beforeAutospacing="1" w:after="100" w:afterAutospacing="1" w:line="276" w:lineRule="auto"/>
         <w:rPr>
           <w:rFonts w:ascii="Helvetica" w:eastAsia="Times New Roman" w:hAnsi="Helvetica" w:cs="Times New Roman"/>
           <w:sz w:val="18"/>
@@ -1067,7 +1898,6 @@
           <w:sz w:val="18"/>
           <w:szCs w:val="18"/>
         </w:rPr>
-        <w:lastRenderedPageBreak/>
         <w:t>2) </w:t>
       </w:r>
       <w:r>
@@ -1099,7 +1929,7 @@
     </w:p>
     <w:p>
       <w:pPr>
-        <w:spacing w:before="100" w:beforeAutospacing="1" w:after="100" w:afterAutospacing="1"/>
+        <w:spacing w:before="100" w:beforeAutospacing="1" w:after="100" w:afterAutospacing="1" w:line="276" w:lineRule="auto"/>
         <w:rPr>
           <w:rFonts w:ascii="Helvetica" w:eastAsia="Times New Roman" w:hAnsi="Helvetica" w:cs="Times New Roman"/>
           <w:sz w:val="18"/>
@@ -1120,9 +1950,9 @@
         <w:pStyle w:val="ListParagraph"/>
         <w:numPr>
           <w:ilvl w:val="0"/>
-          <w:numId w:val="6"/>
+          <w:numId w:val="11"/>
         </w:numPr>
-        <w:spacing w:before="100" w:beforeAutospacing="1" w:after="100" w:afterAutospacing="1"/>
+        <w:spacing w:before="100" w:beforeAutospacing="1" w:after="100" w:afterAutospacing="1" w:line="276" w:lineRule="auto"/>
         <w:rPr>
           <w:rFonts w:asciiTheme="majorBidi" w:eastAsia="Times New Roman" w:hAnsiTheme="majorBidi" w:cstheme="majorBidi"/>
           <w:color w:val="000000"/>
@@ -1195,21 +2025,28 @@
           <w:rFonts w:asciiTheme="majorBidi" w:eastAsia="Times New Roman" w:hAnsiTheme="majorBidi" w:cstheme="majorBidi"/>
           <w:color w:val="000000"/>
         </w:rPr>
-        <w:t xml:space="preserve">, line XXX: </w:t>
-      </w:r>
-      <w:r>
-        <w:rPr>
-          <w:rFonts w:asciiTheme="majorBidi" w:eastAsia="Times New Roman" w:hAnsiTheme="majorBidi" w:cstheme="majorBidi"/>
-          <w:color w:val="000000"/>
-        </w:rPr>
-        <w:t>“</w:t>
-      </w:r>
-      <w:r>
-        <w:rPr>
-          <w:rFonts w:asciiTheme="majorBidi" w:eastAsia="Times New Roman" w:hAnsiTheme="majorBidi" w:cstheme="majorBidi"/>
-          <w:color w:val="000000"/>
-        </w:rPr>
-        <w:t xml:space="preserve">An interesting model with a similar structure was studied by </w:t>
+        <w:t xml:space="preserve">, line </w:t>
+      </w:r>
+      <w:r>
+        <w:rPr>
+          <w:rFonts w:asciiTheme="majorBidi" w:eastAsia="Times New Roman" w:hAnsiTheme="majorBidi" w:cstheme="majorBidi"/>
+          <w:color w:val="000000"/>
+        </w:rPr>
+        <w:t>321</w:t>
+      </w:r>
+      <w:r>
+        <w:rPr>
+          <w:rFonts w:asciiTheme="majorBidi" w:eastAsia="Times New Roman" w:hAnsiTheme="majorBidi" w:cstheme="majorBidi"/>
+          <w:color w:val="000000"/>
+        </w:rPr>
+        <w:t xml:space="preserve">: </w:t>
+      </w:r>
+      <w:r>
+        <w:rPr>
+          <w:rFonts w:asciiTheme="majorBidi" w:eastAsia="Times New Roman" w:hAnsiTheme="majorBidi" w:cstheme="majorBidi"/>
+          <w:color w:val="000000"/>
+        </w:rPr>
+        <w:t xml:space="preserve">“An interesting model with a similar structure was studied by </w:t>
       </w:r>
       <w:proofErr w:type="spellStart"/>
       <w:r>
@@ -1305,14 +2142,7 @@
           <w:rFonts w:asciiTheme="majorBidi" w:eastAsia="Times New Roman" w:hAnsiTheme="majorBidi" w:cstheme="majorBidi"/>
           <w:color w:val="000000"/>
         </w:rPr>
-        <w:t xml:space="preserve"> (2001) have found that frequency-dependent transmission leads to a globally stable polymorphism (Proposition 1).</w:t>
-      </w:r>
-      <w:r>
-        <w:rPr>
-          <w:rFonts w:asciiTheme="majorBidi" w:eastAsia="Times New Roman" w:hAnsiTheme="majorBidi" w:cstheme="majorBidi"/>
-          <w:color w:val="000000"/>
-        </w:rPr>
-        <w:t>”</w:t>
+        <w:t xml:space="preserve"> (2001) have found that frequency-dependent transmission leads to a globally stable polymorphism (Proposition 1).”</w:t>
       </w:r>
     </w:p>
     <w:p>
@@ -1320,9 +2150,9 @@
         <w:pStyle w:val="ListParagraph"/>
         <w:numPr>
           <w:ilvl w:val="0"/>
-          <w:numId w:val="6"/>
+          <w:numId w:val="11"/>
         </w:numPr>
-        <w:spacing w:before="100" w:beforeAutospacing="1" w:after="100" w:afterAutospacing="1"/>
+        <w:spacing w:before="100" w:beforeAutospacing="1" w:after="100" w:afterAutospacing="1" w:line="276" w:lineRule="auto"/>
         <w:rPr>
           <w:rFonts w:asciiTheme="majorBidi" w:eastAsia="Times New Roman" w:hAnsiTheme="majorBidi" w:cstheme="majorBidi"/>
           <w:color w:val="000000"/>
@@ -1365,7 +2195,21 @@
           <w:rFonts w:asciiTheme="majorBidi" w:eastAsia="Times New Roman" w:hAnsiTheme="majorBidi" w:cstheme="majorBidi"/>
           <w:color w:val="000000"/>
         </w:rPr>
-        <w:t xml:space="preserve"> and Lehmann, 2017, line XXX: </w:t>
+        <w:t xml:space="preserve"> and Lehmann, 2017, line </w:t>
+      </w:r>
+      <w:r>
+        <w:rPr>
+          <w:rFonts w:asciiTheme="majorBidi" w:eastAsia="Times New Roman" w:hAnsiTheme="majorBidi" w:cstheme="majorBidi"/>
+          <w:color w:val="000000"/>
+        </w:rPr>
+        <w:t>355</w:t>
+      </w:r>
+      <w:r>
+        <w:rPr>
+          <w:rFonts w:asciiTheme="majorBidi" w:eastAsia="Times New Roman" w:hAnsiTheme="majorBidi" w:cstheme="majorBidi"/>
+          <w:color w:val="000000"/>
+        </w:rPr>
+        <w:t xml:space="preserve">: </w:t>
       </w:r>
       <w:r>
         <w:rPr>
@@ -1395,14 +2239,7 @@
           <w:rFonts w:asciiTheme="majorBidi" w:eastAsia="Times New Roman" w:hAnsiTheme="majorBidi" w:cstheme="majorBidi"/>
           <w:color w:val="000000"/>
         </w:rPr>
-        <w:t>e</w:t>
-      </w:r>
-      <w:r>
-        <w:rPr>
-          <w:rFonts w:asciiTheme="majorBidi" w:eastAsia="Times New Roman" w:hAnsiTheme="majorBidi" w:cstheme="majorBidi"/>
-          <w:color w:val="000000"/>
-        </w:rPr>
-        <w:t xml:space="preserve"> </w:t>
+        <w:t xml:space="preserve">e </w:t>
       </w:r>
       <w:r>
         <w:rPr>
@@ -1421,7 +2258,6 @@
     </w:p>
     <w:p>
       <w:pPr>
-        <w:spacing w:before="100" w:beforeAutospacing="1" w:after="100" w:afterAutospacing="1"/>
         <w:rPr>
           <w:rFonts w:ascii="Helvetica" w:eastAsia="Times New Roman" w:hAnsi="Helvetica" w:cs="Times New Roman"/>
           <w:sz w:val="18"/>
@@ -1434,6 +2270,25 @@
           <w:sz w:val="18"/>
           <w:szCs w:val="18"/>
         </w:rPr>
+        <w:br w:type="page"/>
+      </w:r>
+    </w:p>
+    <w:p>
+      <w:pPr>
+        <w:spacing w:before="100" w:beforeAutospacing="1" w:after="100" w:afterAutospacing="1" w:line="276" w:lineRule="auto"/>
+        <w:rPr>
+          <w:rFonts w:ascii="Helvetica" w:eastAsia="Times New Roman" w:hAnsi="Helvetica" w:cs="Times New Roman"/>
+          <w:sz w:val="18"/>
+          <w:szCs w:val="18"/>
+        </w:rPr>
+      </w:pPr>
+      <w:r>
+        <w:rPr>
+          <w:rFonts w:ascii="Helvetica" w:eastAsia="Times New Roman" w:hAnsi="Helvetica" w:cs="Times New Roman"/>
+          <w:sz w:val="18"/>
+          <w:szCs w:val="18"/>
+        </w:rPr>
+        <w:lastRenderedPageBreak/>
         <w:t>5. For the model of fluctuations in space, the authors assume that oblique transmission occur before dispersal. This seems relatively less interesting to the case when oblique transmission occurs after dispersal. The authors should discuss this possibility and how it would change their results. </w:t>
       </w:r>
     </w:p>
@@ -1444,7 +2299,7 @@
           <w:ilvl w:val="0"/>
           <w:numId w:val="5"/>
         </w:numPr>
-        <w:spacing w:before="100" w:beforeAutospacing="1" w:after="100" w:afterAutospacing="1"/>
+        <w:spacing w:before="100" w:beforeAutospacing="1" w:after="100" w:afterAutospacing="1" w:line="276" w:lineRule="auto"/>
         <w:rPr>
           <w:rFonts w:asciiTheme="majorBidi" w:eastAsia="Times New Roman" w:hAnsiTheme="majorBidi" w:cstheme="majorBidi"/>
           <w:color w:val="000000"/>
@@ -1478,7 +2333,21 @@
           <w:rFonts w:asciiTheme="majorBidi" w:eastAsia="Times New Roman" w:hAnsiTheme="majorBidi" w:cstheme="majorBidi"/>
           <w:color w:val="000000"/>
         </w:rPr>
-        <w:t xml:space="preserve">about our choice for transmission to occur before dispersal, which is necessary for modeling vertical transmission, line XXX: </w:t>
+        <w:t xml:space="preserve">about our choice for transmission to occur before dispersal, which is necessary for modeling vertical transmission, line </w:t>
+      </w:r>
+      <w:r>
+        <w:rPr>
+          <w:rFonts w:asciiTheme="majorBidi" w:eastAsia="Times New Roman" w:hAnsiTheme="majorBidi" w:cstheme="majorBidi"/>
+          <w:color w:val="000000"/>
+        </w:rPr>
+        <w:t>379</w:t>
+      </w:r>
+      <w:r>
+        <w:rPr>
+          <w:rFonts w:asciiTheme="majorBidi" w:eastAsia="Times New Roman" w:hAnsiTheme="majorBidi" w:cstheme="majorBidi"/>
+          <w:color w:val="000000"/>
+        </w:rPr>
+        <w:t xml:space="preserve">: </w:t>
       </w:r>
       <w:r>
         <w:rPr>
@@ -1541,23 +2410,37 @@
           <w:ilvl w:val="0"/>
           <w:numId w:val="5"/>
         </w:numPr>
-        <w:spacing w:before="100" w:beforeAutospacing="1" w:after="100" w:afterAutospacing="1"/>
-        <w:rPr>
-          <w:rFonts w:asciiTheme="majorBidi" w:eastAsia="Times New Roman" w:hAnsiTheme="majorBidi" w:cstheme="majorBidi"/>
-          <w:color w:val="000000"/>
-        </w:rPr>
-      </w:pPr>
-      <w:r>
-        <w:rPr>
-          <w:rFonts w:asciiTheme="majorBidi" w:eastAsia="Times New Roman" w:hAnsiTheme="majorBidi" w:cstheme="majorBidi"/>
-          <w:color w:val="000000"/>
-        </w:rPr>
-        <w:t>We added a remark that clarifies that transmission occurs between adults and juveniles, line XXX: “Phenotypes are transmitted from adults to juveniles: vertically from parent to offspring with probability ρ, or obliquely from random adults to offspring with probability 1 – ρ.”</w:t>
-      </w:r>
-    </w:p>
-    <w:p>
-      <w:pPr>
-        <w:spacing w:before="100" w:beforeAutospacing="1" w:after="100" w:afterAutospacing="1"/>
+        <w:spacing w:before="100" w:beforeAutospacing="1" w:after="100" w:afterAutospacing="1" w:line="276" w:lineRule="auto"/>
+        <w:rPr>
+          <w:rFonts w:asciiTheme="majorBidi" w:eastAsia="Times New Roman" w:hAnsiTheme="majorBidi" w:cstheme="majorBidi"/>
+          <w:color w:val="000000"/>
+        </w:rPr>
+      </w:pPr>
+      <w:r>
+        <w:rPr>
+          <w:rFonts w:asciiTheme="majorBidi" w:eastAsia="Times New Roman" w:hAnsiTheme="majorBidi" w:cstheme="majorBidi"/>
+          <w:color w:val="000000"/>
+        </w:rPr>
+        <w:t xml:space="preserve">We added a remark that clarifies that transmission occurs between adults and juveniles, line </w:t>
+      </w:r>
+      <w:r>
+        <w:rPr>
+          <w:rFonts w:asciiTheme="majorBidi" w:eastAsia="Times New Roman" w:hAnsiTheme="majorBidi" w:cstheme="majorBidi"/>
+          <w:color w:val="000000"/>
+        </w:rPr>
+        <w:t>72</w:t>
+      </w:r>
+      <w:r>
+        <w:rPr>
+          <w:rFonts w:asciiTheme="majorBidi" w:eastAsia="Times New Roman" w:hAnsiTheme="majorBidi" w:cstheme="majorBidi"/>
+          <w:color w:val="000000"/>
+        </w:rPr>
+        <w:t>: “Phenotypes are transmitted from adults to juveniles: vertically from parent to offspring with probability ρ, or obliquely from random adults to offspring with probability 1 – ρ.”</w:t>
+      </w:r>
+    </w:p>
+    <w:p>
+      <w:pPr>
+        <w:spacing w:before="100" w:beforeAutospacing="1" w:after="100" w:afterAutospacing="1" w:line="276" w:lineRule="auto"/>
         <w:rPr>
           <w:rFonts w:ascii="Helvetica" w:eastAsia="Times New Roman" w:hAnsi="Helvetica" w:cs="Times New Roman"/>
           <w:sz w:val="18"/>
@@ -1575,7 +2458,7 @@
     </w:p>
     <w:p>
       <w:pPr>
-        <w:spacing w:before="100" w:beforeAutospacing="1" w:after="100" w:afterAutospacing="1"/>
+        <w:spacing w:before="100" w:beforeAutospacing="1" w:after="100" w:afterAutospacing="1" w:line="276" w:lineRule="auto"/>
         <w:rPr>
           <w:rFonts w:ascii="Helvetica" w:eastAsia="Times New Roman" w:hAnsi="Helvetica" w:cs="Times New Roman"/>
           <w:sz w:val="18"/>
@@ -1611,7 +2494,7 @@
     </w:p>
     <w:p>
       <w:pPr>
-        <w:spacing w:before="100" w:beforeAutospacing="1" w:after="100" w:afterAutospacing="1"/>
+        <w:spacing w:before="100" w:beforeAutospacing="1" w:after="100" w:afterAutospacing="1" w:line="276" w:lineRule="auto"/>
         <w:rPr>
           <w:rFonts w:ascii="Helvetica" w:eastAsia="Times New Roman" w:hAnsi="Helvetica" w:cs="Times New Roman"/>
           <w:sz w:val="18"/>
@@ -1656,7 +2539,7 @@
     </w:p>
     <w:p>
       <w:pPr>
-        <w:spacing w:before="100" w:beforeAutospacing="1" w:after="100" w:afterAutospacing="1"/>
+        <w:spacing w:before="100" w:beforeAutospacing="1" w:after="100" w:afterAutospacing="1" w:line="276" w:lineRule="auto"/>
         <w:ind w:left="720"/>
         <w:rPr>
           <w:rFonts w:asciiTheme="majorBidi" w:eastAsia="Times New Roman" w:hAnsiTheme="majorBidi" w:cstheme="majorBidi"/>
@@ -1726,7 +2609,21 @@
           <w:rFonts w:asciiTheme="majorBidi" w:eastAsia="Times New Roman" w:hAnsiTheme="majorBidi" w:cstheme="majorBidi"/>
           <w:color w:val="000000"/>
         </w:rPr>
-        <w:t xml:space="preserve"> cumulative culture, line XXX: </w:t>
+        <w:t xml:space="preserve"> cumulative culture, line </w:t>
+      </w:r>
+      <w:r>
+        <w:rPr>
+          <w:rFonts w:asciiTheme="majorBidi" w:eastAsia="Times New Roman" w:hAnsiTheme="majorBidi" w:cstheme="majorBidi"/>
+          <w:color w:val="000000"/>
+        </w:rPr>
+        <w:t>336</w:t>
+      </w:r>
+      <w:r>
+        <w:rPr>
+          <w:rFonts w:asciiTheme="majorBidi" w:eastAsia="Times New Roman" w:hAnsiTheme="majorBidi" w:cstheme="majorBidi"/>
+          <w:color w:val="000000"/>
+        </w:rPr>
+        <w:t xml:space="preserve">: </w:t>
       </w:r>
       <w:r>
         <w:rPr>
@@ -1740,7 +2637,85 @@
           <w:rFonts w:asciiTheme="majorBidi" w:eastAsia="Times New Roman" w:hAnsiTheme="majorBidi" w:cstheme="majorBidi"/>
           <w:color w:val="000000"/>
         </w:rPr>
-        <w:t xml:space="preserve">An important topic in cultural evolution is the </w:t>
+        <w:t xml:space="preserve">An important topic in cultural evolution is the evolutionary dilemma known as Rogers’ paradox (Rogers, 1988), which is similar to the problem of the maintenance of co- operation: social learners (aka cheaters) benefit from new cultural traits invented by individual learners (aka cooperators) without paying the cost associated with individual learning. Several authors used population structure to help explain the maintenance of individual learning in this scenario, paralleling the use of population structure for explaining the maintenance of cooperation. For example, Kobayashi and </w:t>
+      </w:r>
+      <w:proofErr w:type="spellStart"/>
+      <w:r>
+        <w:rPr>
+          <w:rFonts w:asciiTheme="majorBidi" w:eastAsia="Times New Roman" w:hAnsiTheme="majorBidi" w:cstheme="majorBidi"/>
+          <w:color w:val="000000"/>
+        </w:rPr>
+        <w:t>Wakano</w:t>
+      </w:r>
+      <w:proofErr w:type="spellEnd"/>
+      <w:r>
+        <w:rPr>
+          <w:rFonts w:asciiTheme="majorBidi" w:eastAsia="Times New Roman" w:hAnsiTheme="majorBidi" w:cstheme="majorBidi"/>
+          <w:color w:val="000000"/>
+        </w:rPr>
+        <w:t xml:space="preserve"> (2012) modeled both individual learning and social learning via oblique transmission in an infinite island model. Their results show that spatial subdivision favors individual learning over social learning. Maintenance of individual learning is also crucial for cumulative culture, in which cultural innovations made by individual learning are transmitted and accumulated via social learning. Similarly to the effect of cheating in public goods games, social learning can cause the collapse of cumulative culture (</w:t>
+      </w:r>
+      <w:proofErr w:type="spellStart"/>
+      <w:r>
+        <w:rPr>
+          <w:rFonts w:asciiTheme="majorBidi" w:eastAsia="Times New Roman" w:hAnsiTheme="majorBidi" w:cstheme="majorBidi"/>
+          <w:color w:val="000000"/>
+        </w:rPr>
+        <w:t>Wakano</w:t>
+      </w:r>
+      <w:proofErr w:type="spellEnd"/>
+      <w:r>
+        <w:rPr>
+          <w:rFonts w:asciiTheme="majorBidi" w:eastAsia="Times New Roman" w:hAnsiTheme="majorBidi" w:cstheme="majorBidi"/>
+          <w:color w:val="000000"/>
+        </w:rPr>
+        <w:t xml:space="preserve"> and Miura, 2014). To resolve this dilemma, </w:t>
+      </w:r>
+      <w:proofErr w:type="spellStart"/>
+      <w:r>
+        <w:rPr>
+          <w:rFonts w:asciiTheme="majorBidi" w:eastAsia="Times New Roman" w:hAnsiTheme="majorBidi" w:cstheme="majorBidi"/>
+          <w:color w:val="000000"/>
+        </w:rPr>
+        <w:t>Ohtsuki</w:t>
+      </w:r>
+      <w:proofErr w:type="spellEnd"/>
+      <w:r>
+        <w:rPr>
+          <w:rFonts w:asciiTheme="majorBidi" w:eastAsia="Times New Roman" w:hAnsiTheme="majorBidi" w:cstheme="majorBidi"/>
+          <w:color w:val="000000"/>
+        </w:rPr>
+        <w:t xml:space="preserve"> et al. (2017) modeled individual and social learning in a structured population, but allowed social learning to be at least partially vertical, rather than completely horizontal or oblique. They have demonstrated that if kin-selection has a significant effect on the dynamics, then increases in inclusive fitness due to vertical transmission can negate the cost of individual learning, at least to some extent, and allow for high levels of cumulative culture to evolve. </w:t>
+      </w:r>
+      <w:proofErr w:type="spellStart"/>
+      <w:r>
+        <w:rPr>
+          <w:rFonts w:asciiTheme="majorBidi" w:eastAsia="Times New Roman" w:hAnsiTheme="majorBidi" w:cstheme="majorBidi"/>
+          <w:color w:val="000000"/>
+        </w:rPr>
+        <w:t>Mullon</w:t>
+      </w:r>
+      <w:proofErr w:type="spellEnd"/>
+      <w:r>
+        <w:rPr>
+          <w:rFonts w:asciiTheme="majorBidi" w:eastAsia="Times New Roman" w:hAnsiTheme="majorBidi" w:cstheme="majorBidi"/>
+          <w:color w:val="000000"/>
+        </w:rPr>
+        <w:t xml:space="preserve"> et al. (2017) have also studied a model of individual and social learning that includes both vertical and oblique transmission in a cumulative</w:t>
+      </w:r>
+      <w:r>
+        <w:rPr>
+          <w:rFonts w:asciiTheme="majorBidi" w:eastAsia="Times New Roman" w:hAnsiTheme="majorBidi" w:cstheme="majorBidi"/>
+          <w:color w:val="000000"/>
+        </w:rPr>
+        <w:t xml:space="preserve"> </w:t>
+      </w:r>
+      <w:r>
+        <w:rPr>
+          <w:rFonts w:asciiTheme="majorBidi" w:eastAsia="Times New Roman" w:hAnsiTheme="majorBidi" w:cstheme="majorBidi"/>
+          <w:color w:val="000000"/>
+        </w:rPr>
+        <w:t xml:space="preserve">culture setting. Their results show that the effect of vertical transmission on maintenance of individual learning is stronger if vertical transmission is more efficient than oblique transmission, i.e. “if offspring learn better from relatives, or if parents </w:t>
       </w:r>
       <w:r>
         <w:rPr>
@@ -1748,85 +2723,7 @@
           <w:color w:val="000000"/>
         </w:rPr>
         <w:lastRenderedPageBreak/>
-        <w:t xml:space="preserve">evolutionary dilemma known as Rogers’ paradox (Rogers, 1988), which is similar to the problem of the maintenance of co- operation: social learners (aka cheaters) benefit from new cultural traits invented by individual learners (aka cooperators) without paying the cost associated with individual learning. Several authors used population structure to help explain the maintenance of individual learning in this scenario, paralleling the use of population structure for explaining the maintenance of cooperation. For example, Kobayashi and </w:t>
-      </w:r>
-      <w:proofErr w:type="spellStart"/>
-      <w:r>
-        <w:rPr>
-          <w:rFonts w:asciiTheme="majorBidi" w:eastAsia="Times New Roman" w:hAnsiTheme="majorBidi" w:cstheme="majorBidi"/>
-          <w:color w:val="000000"/>
-        </w:rPr>
-        <w:t>Wakano</w:t>
-      </w:r>
-      <w:proofErr w:type="spellEnd"/>
-      <w:r>
-        <w:rPr>
-          <w:rFonts w:asciiTheme="majorBidi" w:eastAsia="Times New Roman" w:hAnsiTheme="majorBidi" w:cstheme="majorBidi"/>
-          <w:color w:val="000000"/>
-        </w:rPr>
-        <w:t xml:space="preserve"> (2012) modeled both individual learning and social learning via oblique transmission in an infinite island model. Their results show that spatial subdivision favors individual learning over social learning. Maintenance of individual learning is also crucial for cumulative culture, in which cultural innovations made by individual learning are transmitted and accumulated via social learning. Similarly to the effect of cheating in public goods games, social learning can cause the collapse of cumulative culture (</w:t>
-      </w:r>
-      <w:proofErr w:type="spellStart"/>
-      <w:r>
-        <w:rPr>
-          <w:rFonts w:asciiTheme="majorBidi" w:eastAsia="Times New Roman" w:hAnsiTheme="majorBidi" w:cstheme="majorBidi"/>
-          <w:color w:val="000000"/>
-        </w:rPr>
-        <w:t>Wakano</w:t>
-      </w:r>
-      <w:proofErr w:type="spellEnd"/>
-      <w:r>
-        <w:rPr>
-          <w:rFonts w:asciiTheme="majorBidi" w:eastAsia="Times New Roman" w:hAnsiTheme="majorBidi" w:cstheme="majorBidi"/>
-          <w:color w:val="000000"/>
-        </w:rPr>
-        <w:t xml:space="preserve"> and Miura, 2014). To resolve this dilemma, </w:t>
-      </w:r>
-      <w:proofErr w:type="spellStart"/>
-      <w:r>
-        <w:rPr>
-          <w:rFonts w:asciiTheme="majorBidi" w:eastAsia="Times New Roman" w:hAnsiTheme="majorBidi" w:cstheme="majorBidi"/>
-          <w:color w:val="000000"/>
-        </w:rPr>
-        <w:t>Ohtsuki</w:t>
-      </w:r>
-      <w:proofErr w:type="spellEnd"/>
-      <w:r>
-        <w:rPr>
-          <w:rFonts w:asciiTheme="majorBidi" w:eastAsia="Times New Roman" w:hAnsiTheme="majorBidi" w:cstheme="majorBidi"/>
-          <w:color w:val="000000"/>
-        </w:rPr>
-        <w:t xml:space="preserve"> et al. (2017) modeled individual and social learning in a structured population, but allowed social learning to be at least partially vertical, rather than completely horizontal or oblique. They have demonstrated that if kin-selection has a significant effect on the dynamics, then increases in inclusive fitness due to vertical transmission can negate the cost of individual learning, at least to some extent, and allow for high levels of cumulative culture to evolve. </w:t>
-      </w:r>
-      <w:proofErr w:type="spellStart"/>
-      <w:r>
-        <w:rPr>
-          <w:rFonts w:asciiTheme="majorBidi" w:eastAsia="Times New Roman" w:hAnsiTheme="majorBidi" w:cstheme="majorBidi"/>
-          <w:color w:val="000000"/>
-        </w:rPr>
-        <w:t>Mullon</w:t>
-      </w:r>
-      <w:proofErr w:type="spellEnd"/>
-      <w:r>
-        <w:rPr>
-          <w:rFonts w:asciiTheme="majorBidi" w:eastAsia="Times New Roman" w:hAnsiTheme="majorBidi" w:cstheme="majorBidi"/>
-          <w:color w:val="000000"/>
-        </w:rPr>
-        <w:t xml:space="preserve"> et al. (2017) have also studied a model of individual and social learning that includes both vertical and oblique transmission in a cumulative</w:t>
-      </w:r>
-      <w:r>
-        <w:rPr>
-          <w:rFonts w:asciiTheme="majorBidi" w:eastAsia="Times New Roman" w:hAnsiTheme="majorBidi" w:cstheme="majorBidi"/>
-          <w:color w:val="000000"/>
-        </w:rPr>
-        <w:t xml:space="preserve"> </w:t>
-      </w:r>
-      <w:r>
-        <w:rPr>
-          <w:rFonts w:asciiTheme="majorBidi" w:eastAsia="Times New Roman" w:hAnsiTheme="majorBidi" w:cstheme="majorBidi"/>
-          <w:color w:val="000000"/>
-        </w:rPr>
-        <w:t>culture setting. Their results show that the effect of vertical transmission on maintenance of individual learning is stronger if vertical transmission is more efficient than oblique transmission, i.e. “if offspring learn better from relatives, or if parents devote more teaching effort towards offspring”. Following our hypothesis that the transmission mode fluctuates over time and space, we suggest that such fluctuations could facilitate the maintenance of individual learning, and therefore cultural accumulation: when vertical transmission is high, innovation by individual learning will be common due to increased inclusive fitness; when oblique transmission is high, new cultural traits will quickly spread via social learning.</w:t>
+        <w:t>devote more teaching effort towards offspring”. Following our hypothesis that the transmission mode fluctuates over time and space, we suggest that such fluctuations could facilitate the maintenance of individual learning, and therefore cultural accumulation: when vertical transmission is high, innovation by individual learning will be common due to increased inclusive fitness; when oblique transmission is high, new cultural traits will quickly spread via social learning.</w:t>
       </w:r>
       <w:r>
         <w:rPr>
@@ -1838,7 +2735,7 @@
     </w:p>
     <w:p>
       <w:pPr>
-        <w:spacing w:before="100" w:beforeAutospacing="1" w:after="100" w:afterAutospacing="1"/>
+        <w:spacing w:before="100" w:beforeAutospacing="1" w:after="100" w:afterAutospacing="1" w:line="276" w:lineRule="auto"/>
         <w:rPr>
           <w:rFonts w:ascii="Helvetica" w:eastAsia="Times New Roman" w:hAnsi="Helvetica" w:cs="Times New Roman"/>
           <w:sz w:val="18"/>
@@ -1864,7 +2761,7 @@
     </w:p>
     <w:p>
       <w:pPr>
-        <w:spacing w:before="100" w:beforeAutospacing="1" w:afterAutospacing="1"/>
+        <w:spacing w:before="100" w:beforeAutospacing="1" w:afterAutospacing="1" w:line="276" w:lineRule="auto"/>
         <w:rPr>
           <w:rFonts w:ascii="Helvetica" w:eastAsia="Times New Roman" w:hAnsi="Helvetica" w:cs="Times New Roman"/>
           <w:sz w:val="18"/>
@@ -1923,7 +2820,7 @@
           <w:ilvl w:val="0"/>
           <w:numId w:val="4"/>
         </w:numPr>
-        <w:spacing w:before="100" w:beforeAutospacing="1" w:afterAutospacing="1"/>
+        <w:spacing w:before="100" w:beforeAutospacing="1" w:afterAutospacing="1" w:line="276" w:lineRule="auto"/>
         <w:rPr>
           <w:rFonts w:asciiTheme="majorBidi" w:eastAsia="Times New Roman" w:hAnsiTheme="majorBidi" w:cstheme="majorBidi"/>
           <w:color w:val="000000"/>
@@ -1964,14 +2861,66 @@
           <w:rFonts w:asciiTheme="majorBidi" w:eastAsia="Times New Roman" w:hAnsiTheme="majorBidi" w:cstheme="majorBidi"/>
           <w:color w:val="000000"/>
         </w:rPr>
-        <w:t>2018, see line XXX: “</w:t>
-      </w:r>
-      <w:r>
-        <w:rPr>
-          <w:rFonts w:asciiTheme="majorBidi" w:eastAsia="Times New Roman" w:hAnsiTheme="majorBidi" w:cstheme="majorBidi"/>
-          <w:color w:val="000000"/>
-        </w:rPr>
-        <w:t>We previously analyzes a model (Ram et al., 2018) in which individuals learn a cultural trait from their parents with probability ρ (vertical transmission), and from adults in the parental generation with probability 1 − ρ (oblique transmission; see Figure 1). Here, we generalize this model to allow for the vertical transmission rate ρ to fluctuate over time or space.</w:t>
+        <w:t xml:space="preserve">2018, see line </w:t>
+      </w:r>
+      <w:r>
+        <w:rPr>
+          <w:rFonts w:asciiTheme="majorBidi" w:eastAsia="Times New Roman" w:hAnsiTheme="majorBidi" w:cstheme="majorBidi"/>
+          <w:color w:val="000000"/>
+        </w:rPr>
+        <w:t>47</w:t>
+      </w:r>
+      <w:r>
+        <w:rPr>
+          <w:rFonts w:asciiTheme="majorBidi" w:eastAsia="Times New Roman" w:hAnsiTheme="majorBidi" w:cstheme="majorBidi"/>
+          <w:color w:val="000000"/>
+        </w:rPr>
+        <w:t>: “</w:t>
+      </w:r>
+      <w:r>
+        <w:rPr>
+          <w:rFonts w:asciiTheme="majorBidi" w:eastAsia="Times New Roman" w:hAnsiTheme="majorBidi" w:cstheme="majorBidi"/>
+          <w:color w:val="000000"/>
+          <w:u w:val="single"/>
+        </w:rPr>
+        <w:t>We previously analyzes</w:t>
+      </w:r>
+      <w:r>
+        <w:rPr>
+          <w:rFonts w:asciiTheme="majorBidi" w:eastAsia="Times New Roman" w:hAnsiTheme="majorBidi" w:cstheme="majorBidi"/>
+          <w:color w:val="000000"/>
+        </w:rPr>
+        <w:t xml:space="preserve"> a model (Ram et al., 2018) in which individuals learn </w:t>
+      </w:r>
+      <w:r>
+        <w:rPr>
+          <w:rFonts w:asciiTheme="majorBidi" w:eastAsia="Times New Roman" w:hAnsiTheme="majorBidi" w:cstheme="majorBidi"/>
+          <w:color w:val="000000"/>
+          <w:u w:val="single"/>
+        </w:rPr>
+        <w:t>a cultural trait</w:t>
+      </w:r>
+      <w:r>
+        <w:rPr>
+          <w:rFonts w:asciiTheme="majorBidi" w:eastAsia="Times New Roman" w:hAnsiTheme="majorBidi" w:cstheme="majorBidi"/>
+          <w:color w:val="000000"/>
+        </w:rPr>
+        <w:t xml:space="preserve"> from their parents with probability ρ (vertical transmission), and from adults in the parental generation with probability 1 − ρ (oblique transmission; see Figure 1). </w:t>
+      </w:r>
+      <w:r>
+        <w:rPr>
+          <w:rFonts w:asciiTheme="majorBidi" w:eastAsia="Times New Roman" w:hAnsiTheme="majorBidi" w:cstheme="majorBidi"/>
+          <w:color w:val="000000"/>
+          <w:u w:val="single"/>
+        </w:rPr>
+        <w:t>Here, we generalize this model to allow for the vertical transmission rate ρ to fluctuate</w:t>
+      </w:r>
+      <w:r>
+        <w:rPr>
+          <w:rFonts w:asciiTheme="majorBidi" w:eastAsia="Times New Roman" w:hAnsiTheme="majorBidi" w:cstheme="majorBidi"/>
+          <w:color w:val="000000"/>
+        </w:rPr>
+        <w:t xml:space="preserve"> over time or space.</w:t>
       </w:r>
       <w:r>
         <w:rPr>
@@ -1988,7 +2937,7 @@
           <w:ilvl w:val="0"/>
           <w:numId w:val="4"/>
         </w:numPr>
-        <w:spacing w:before="100" w:beforeAutospacing="1" w:afterAutospacing="1"/>
+        <w:spacing w:before="100" w:beforeAutospacing="1" w:afterAutospacing="1" w:line="276" w:lineRule="auto"/>
         <w:rPr>
           <w:rFonts w:asciiTheme="majorBidi" w:eastAsia="Times New Roman" w:hAnsiTheme="majorBidi" w:cstheme="majorBidi"/>
           <w:color w:val="000000"/>
@@ -2087,6 +3036,27 @@
           <w:color w:val="000000"/>
         </w:rPr>
         <w:t>)</w:t>
+      </w:r>
+      <w:r>
+        <w:rPr>
+          <w:rFonts w:asciiTheme="majorBidi" w:eastAsia="Times New Roman" w:hAnsiTheme="majorBidi" w:cstheme="majorBidi"/>
+          <w:color w:val="000000"/>
+        </w:rPr>
+        <w:t xml:space="preserve">, see line </w:t>
+      </w:r>
+      <w:r>
+        <w:rPr>
+          <w:rFonts w:asciiTheme="majorBidi" w:eastAsia="Times New Roman" w:hAnsiTheme="majorBidi" w:cstheme="majorBidi"/>
+          <w:color w:val="000000"/>
+        </w:rPr>
+        <w:t>76</w:t>
+      </w:r>
+      <w:r>
+        <w:rPr>
+          <w:rFonts w:asciiTheme="majorBidi" w:eastAsia="Times New Roman" w:hAnsiTheme="majorBidi" w:cstheme="majorBidi"/>
+          <w:color w:val="000000"/>
+        </w:rPr>
+        <w:t>.</w:t>
       </w:r>
     </w:p>
     <w:p>
@@ -2096,7 +3066,7 @@
           <w:ilvl w:val="0"/>
           <w:numId w:val="4"/>
         </w:numPr>
-        <w:spacing w:before="100" w:beforeAutospacing="1" w:afterAutospacing="1"/>
+        <w:spacing w:before="100" w:beforeAutospacing="1" w:afterAutospacing="1" w:line="276" w:lineRule="auto"/>
         <w:rPr>
           <w:rFonts w:asciiTheme="majorBidi" w:eastAsia="Times New Roman" w:hAnsiTheme="majorBidi" w:cstheme="majorBidi"/>
           <w:color w:val="000000"/>
@@ -2129,6 +3099,13 @@
           <w:color w:val="000000"/>
         </w:rPr>
         <w:t xml:space="preserve"> at </w:t>
+      </w:r>
+      <w:r>
+        <w:rPr>
+          <w:rFonts w:asciiTheme="majorBidi" w:eastAsia="Times New Roman" w:hAnsiTheme="majorBidi" w:cstheme="majorBidi"/>
+          <w:color w:val="000000"/>
+        </w:rPr>
+        <w:t xml:space="preserve">the </w:t>
       </w:r>
       <w:r>
         <w:rPr>
@@ -2239,7 +3216,7 @@
           <w:ilvl w:val="0"/>
           <w:numId w:val="4"/>
         </w:numPr>
-        <w:spacing w:before="100" w:beforeAutospacing="1" w:afterAutospacing="1"/>
+        <w:spacing w:before="100" w:beforeAutospacing="1" w:afterAutospacing="1" w:line="276" w:lineRule="auto"/>
         <w:rPr>
           <w:rFonts w:asciiTheme="majorBidi" w:eastAsia="Times New Roman" w:hAnsiTheme="majorBidi" w:cstheme="majorBidi"/>
           <w:color w:val="000000"/>
@@ -2280,7 +3257,21 @@
           <w:rFonts w:asciiTheme="majorBidi" w:eastAsia="Times New Roman" w:hAnsiTheme="majorBidi" w:cstheme="majorBidi"/>
           <w:color w:val="000000"/>
         </w:rPr>
-        <w:t>that clarifies when selection takes place, line XXX: “</w:t>
+        <w:t xml:space="preserve">that clarifies when selection takes place, line </w:t>
+      </w:r>
+      <w:r>
+        <w:rPr>
+          <w:rFonts w:asciiTheme="majorBidi" w:eastAsia="Times New Roman" w:hAnsiTheme="majorBidi" w:cstheme="majorBidi"/>
+          <w:color w:val="000000"/>
+        </w:rPr>
+        <w:t>65</w:t>
+      </w:r>
+      <w:r>
+        <w:rPr>
+          <w:rFonts w:asciiTheme="majorBidi" w:eastAsia="Times New Roman" w:hAnsiTheme="majorBidi" w:cstheme="majorBidi"/>
+          <w:color w:val="000000"/>
+        </w:rPr>
+        <w:t>: “</w:t>
       </w:r>
       <w:r>
         <w:rPr>
@@ -2351,7 +3342,7 @@
           <w:ilvl w:val="0"/>
           <w:numId w:val="4"/>
         </w:numPr>
-        <w:spacing w:before="100" w:beforeAutospacing="1" w:afterAutospacing="1"/>
+        <w:spacing w:before="100" w:beforeAutospacing="1" w:afterAutospacing="1" w:line="276" w:lineRule="auto"/>
         <w:rPr>
           <w:rFonts w:asciiTheme="majorBidi" w:eastAsia="Times New Roman" w:hAnsiTheme="majorBidi" w:cstheme="majorBidi"/>
           <w:color w:val="000000"/>
@@ -2399,14 +3390,73 @@
           <w:rFonts w:asciiTheme="majorBidi" w:eastAsia="Times New Roman" w:hAnsiTheme="majorBidi" w:cstheme="majorBidi"/>
           <w:color w:val="000000"/>
         </w:rPr>
-        <w:t>that clarifies that transmission occurs between adults and juveniles, line XXX: “</w:t>
-      </w:r>
-      <w:r>
-        <w:rPr>
-          <w:rFonts w:asciiTheme="majorBidi" w:eastAsia="Times New Roman" w:hAnsiTheme="majorBidi" w:cstheme="majorBidi"/>
-          <w:color w:val="000000"/>
-        </w:rPr>
-        <w:t xml:space="preserve">Phenotypes are transmitted from adults to juveniles: vertically from parent to offspring with probability ρ, or obliquely from random adults to offspring with probability 1 </w:t>
+        <w:t xml:space="preserve">that clarifies that transmission occurs between adults and juveniles, line </w:t>
+      </w:r>
+      <w:r>
+        <w:rPr>
+          <w:rFonts w:asciiTheme="majorBidi" w:eastAsia="Times New Roman" w:hAnsiTheme="majorBidi" w:cstheme="majorBidi"/>
+          <w:color w:val="000000"/>
+        </w:rPr>
+        <w:t>72</w:t>
+      </w:r>
+      <w:r>
+        <w:rPr>
+          <w:rFonts w:asciiTheme="majorBidi" w:eastAsia="Times New Roman" w:hAnsiTheme="majorBidi" w:cstheme="majorBidi"/>
+          <w:color w:val="000000"/>
+        </w:rPr>
+        <w:t>: “</w:t>
+      </w:r>
+      <w:r>
+        <w:rPr>
+          <w:rFonts w:asciiTheme="majorBidi" w:eastAsia="Times New Roman" w:hAnsiTheme="majorBidi" w:cstheme="majorBidi"/>
+          <w:color w:val="000000"/>
+        </w:rPr>
+        <w:t xml:space="preserve">Phenotypes are transmitted </w:t>
+      </w:r>
+      <w:r>
+        <w:rPr>
+          <w:rFonts w:asciiTheme="majorBidi" w:eastAsia="Times New Roman" w:hAnsiTheme="majorBidi" w:cstheme="majorBidi"/>
+          <w:color w:val="000000"/>
+          <w:u w:val="single"/>
+        </w:rPr>
+        <w:t>from adults to juveniles</w:t>
+      </w:r>
+      <w:r>
+        <w:rPr>
+          <w:rFonts w:asciiTheme="majorBidi" w:eastAsia="Times New Roman" w:hAnsiTheme="majorBidi" w:cstheme="majorBidi"/>
+          <w:color w:val="000000"/>
+        </w:rPr>
+        <w:t xml:space="preserve">: vertically </w:t>
+      </w:r>
+      <w:r>
+        <w:rPr>
+          <w:rFonts w:asciiTheme="majorBidi" w:eastAsia="Times New Roman" w:hAnsiTheme="majorBidi" w:cstheme="majorBidi"/>
+          <w:color w:val="000000"/>
+          <w:u w:val="single"/>
+        </w:rPr>
+        <w:t xml:space="preserve">from parent to offspring </w:t>
+      </w:r>
+      <w:r>
+        <w:rPr>
+          <w:rFonts w:asciiTheme="majorBidi" w:eastAsia="Times New Roman" w:hAnsiTheme="majorBidi" w:cstheme="majorBidi"/>
+          <w:color w:val="000000"/>
+        </w:rPr>
+        <w:t xml:space="preserve">with probability ρ, or obliquely </w:t>
+      </w:r>
+      <w:r>
+        <w:rPr>
+          <w:rFonts w:asciiTheme="majorBidi" w:eastAsia="Times New Roman" w:hAnsiTheme="majorBidi" w:cstheme="majorBidi"/>
+          <w:color w:val="000000"/>
+          <w:u w:val="single"/>
+        </w:rPr>
+        <w:t>from random adults to offspring</w:t>
+      </w:r>
+      <w:r>
+        <w:rPr>
+          <w:rFonts w:asciiTheme="majorBidi" w:eastAsia="Times New Roman" w:hAnsiTheme="majorBidi" w:cstheme="majorBidi"/>
+          <w:color w:val="000000"/>
+        </w:rPr>
+        <w:t xml:space="preserve"> with probability 1 </w:t>
       </w:r>
       <w:r>
         <w:rPr>
@@ -2432,7 +3482,7 @@
     </w:p>
     <w:p>
       <w:pPr>
-        <w:spacing w:before="100" w:beforeAutospacing="1" w:afterAutospacing="1"/>
+        <w:spacing w:before="100" w:beforeAutospacing="1" w:afterAutospacing="1" w:line="276" w:lineRule="auto"/>
         <w:rPr>
           <w:rFonts w:asciiTheme="majorBidi" w:eastAsia="Times New Roman" w:hAnsiTheme="majorBidi" w:cstheme="majorBidi"/>
           <w:color w:val="000000"/>
@@ -2444,7 +3494,7 @@
     </w:p>
     <w:p>
       <w:pPr>
-        <w:spacing w:before="100" w:beforeAutospacing="1" w:afterAutospacing="1"/>
+        <w:spacing w:before="100" w:beforeAutospacing="1" w:afterAutospacing="1" w:line="276" w:lineRule="auto"/>
       </w:pPr>
     </w:p>
     <w:sectPr>
@@ -2625,6 +3675,297 @@
 <file path=word/numbering.xml><?xml version="1.0" encoding="utf-8"?>
 <w:numbering xmlns:wpc="http://schemas.microsoft.com/office/word/2010/wordprocessingCanvas" xmlns:cx="http://schemas.microsoft.com/office/drawing/2014/chartex" xmlns:cx1="http://schemas.microsoft.com/office/drawing/2015/9/8/chartex" xmlns:cx2="http://schemas.microsoft.com/office/drawing/2015/10/21/chartex" xmlns:cx3="http://schemas.microsoft.com/office/drawing/2016/5/9/chartex" xmlns:cx4="http://schemas.microsoft.com/office/drawing/2016/5/10/chartex" xmlns:cx5="http://schemas.microsoft.com/office/drawing/2016/5/11/chartex" xmlns:cx6="http://schemas.microsoft.com/office/drawing/2016/5/12/chartex" xmlns:cx7="http://schemas.microsoft.com/office/drawing/2016/5/13/chartex" xmlns:cx8="http://schemas.microsoft.com/office/drawing/2016/5/14/chartex" xmlns:mc="http://schemas.openxmlformats.org/markup-compatibility/2006" xmlns:aink="http://schemas.microsoft.com/office/drawing/2016/ink" xmlns:am3d="http://schemas.microsoft.com/office/drawing/2017/model3d" xmlns:o="urn:schemas-microsoft-com:office:office" xmlns:r="http://schemas.openxmlformats.org/officeDocument/2006/relationships" xmlns:m="http://schemas.openxmlformats.org/officeDocument/2006/math" xmlns:v="urn:schemas-microsoft-com:vml" xmlns:wp14="http://schemas.microsoft.com/office/word/2010/wordprocessingDrawing" xmlns:wp="http://schemas.openxmlformats.org/drawingml/2006/wordprocessingDrawing" xmlns:w10="urn:schemas-microsoft-com:office:word" xmlns:w="http://schemas.openxmlformats.org/wordprocessingml/2006/main" xmlns:w14="http://schemas.microsoft.com/office/word/2010/wordml" xmlns:w15="http://schemas.microsoft.com/office/word/2012/wordml" xmlns:w16cid="http://schemas.microsoft.com/office/word/2016/wordml/cid" xmlns:w16se="http://schemas.microsoft.com/office/word/2015/wordml/symex" xmlns:wpg="http://schemas.microsoft.com/office/word/2010/wordprocessingGroup" xmlns:wpi="http://schemas.microsoft.com/office/word/2010/wordprocessingInk" xmlns:wne="http://schemas.microsoft.com/office/word/2006/wordml" xmlns:wps="http://schemas.microsoft.com/office/word/2010/wordprocessingShape" mc:Ignorable="w14 w15 w16se w16cid wp14">
   <w:abstractNum w:abstractNumId="0" w15:restartNumberingAfterBreak="0">
+    <w:nsid w:val="02D25836"/>
+    <w:multiLevelType w:val="hybridMultilevel"/>
+    <w:tmpl w:val="A21A6DAE"/>
+    <w:lvl w:ilvl="0" w:tplc="04090001">
+      <w:start w:val="1"/>
+      <w:numFmt w:val="bullet"/>
+      <w:lvlText w:val=""/>
+      <w:lvlJc w:val="left"/>
+      <w:pPr>
+        <w:ind w:left="1080" w:hanging="360"/>
+      </w:pPr>
+      <w:rPr>
+        <w:rFonts w:ascii="Symbol" w:hAnsi="Symbol" w:hint="default"/>
+      </w:rPr>
+    </w:lvl>
+    <w:lvl w:ilvl="1" w:tplc="04090019" w:tentative="1">
+      <w:start w:val="1"/>
+      <w:numFmt w:val="lowerLetter"/>
+      <w:lvlText w:val="%2."/>
+      <w:lvlJc w:val="left"/>
+      <w:pPr>
+        <w:ind w:left="1800" w:hanging="360"/>
+      </w:pPr>
+    </w:lvl>
+    <w:lvl w:ilvl="2" w:tplc="0409001B" w:tentative="1">
+      <w:start w:val="1"/>
+      <w:numFmt w:val="lowerRoman"/>
+      <w:lvlText w:val="%3."/>
+      <w:lvlJc w:val="right"/>
+      <w:pPr>
+        <w:ind w:left="2520" w:hanging="180"/>
+      </w:pPr>
+    </w:lvl>
+    <w:lvl w:ilvl="3" w:tplc="0409000F" w:tentative="1">
+      <w:start w:val="1"/>
+      <w:numFmt w:val="decimal"/>
+      <w:lvlText w:val="%4."/>
+      <w:lvlJc w:val="left"/>
+      <w:pPr>
+        <w:ind w:left="3240" w:hanging="360"/>
+      </w:pPr>
+    </w:lvl>
+    <w:lvl w:ilvl="4" w:tplc="04090019" w:tentative="1">
+      <w:start w:val="1"/>
+      <w:numFmt w:val="lowerLetter"/>
+      <w:lvlText w:val="%5."/>
+      <w:lvlJc w:val="left"/>
+      <w:pPr>
+        <w:ind w:left="3960" w:hanging="360"/>
+      </w:pPr>
+    </w:lvl>
+    <w:lvl w:ilvl="5" w:tplc="0409001B" w:tentative="1">
+      <w:start w:val="1"/>
+      <w:numFmt w:val="lowerRoman"/>
+      <w:lvlText w:val="%6."/>
+      <w:lvlJc w:val="right"/>
+      <w:pPr>
+        <w:ind w:left="4680" w:hanging="180"/>
+      </w:pPr>
+    </w:lvl>
+    <w:lvl w:ilvl="6" w:tplc="0409000F" w:tentative="1">
+      <w:start w:val="1"/>
+      <w:numFmt w:val="decimal"/>
+      <w:lvlText w:val="%7."/>
+      <w:lvlJc w:val="left"/>
+      <w:pPr>
+        <w:ind w:left="5400" w:hanging="360"/>
+      </w:pPr>
+    </w:lvl>
+    <w:lvl w:ilvl="7" w:tplc="04090019" w:tentative="1">
+      <w:start w:val="1"/>
+      <w:numFmt w:val="lowerLetter"/>
+      <w:lvlText w:val="%8."/>
+      <w:lvlJc w:val="left"/>
+      <w:pPr>
+        <w:ind w:left="6120" w:hanging="360"/>
+      </w:pPr>
+    </w:lvl>
+    <w:lvl w:ilvl="8" w:tplc="0409001B" w:tentative="1">
+      <w:start w:val="1"/>
+      <w:numFmt w:val="lowerRoman"/>
+      <w:lvlText w:val="%9."/>
+      <w:lvlJc w:val="right"/>
+      <w:pPr>
+        <w:ind w:left="6840" w:hanging="180"/>
+      </w:pPr>
+    </w:lvl>
+  </w:abstractNum>
+  <w:abstractNum w:abstractNumId="1" w15:restartNumberingAfterBreak="0">
+    <w:nsid w:val="07AE44F7"/>
+    <w:multiLevelType w:val="hybridMultilevel"/>
+    <w:tmpl w:val="F864C39E"/>
+    <w:lvl w:ilvl="0" w:tplc="04090001">
+      <w:start w:val="1"/>
+      <w:numFmt w:val="bullet"/>
+      <w:lvlText w:val=""/>
+      <w:lvlJc w:val="left"/>
+      <w:pPr>
+        <w:ind w:left="1080" w:hanging="360"/>
+      </w:pPr>
+      <w:rPr>
+        <w:rFonts w:ascii="Symbol" w:hAnsi="Symbol" w:hint="default"/>
+      </w:rPr>
+    </w:lvl>
+    <w:lvl w:ilvl="1" w:tplc="04090019" w:tentative="1">
+      <w:start w:val="1"/>
+      <w:numFmt w:val="lowerLetter"/>
+      <w:lvlText w:val="%2."/>
+      <w:lvlJc w:val="left"/>
+      <w:pPr>
+        <w:ind w:left="1800" w:hanging="360"/>
+      </w:pPr>
+    </w:lvl>
+    <w:lvl w:ilvl="2" w:tplc="0409001B" w:tentative="1">
+      <w:start w:val="1"/>
+      <w:numFmt w:val="lowerRoman"/>
+      <w:lvlText w:val="%3."/>
+      <w:lvlJc w:val="right"/>
+      <w:pPr>
+        <w:ind w:left="2520" w:hanging="180"/>
+      </w:pPr>
+    </w:lvl>
+    <w:lvl w:ilvl="3" w:tplc="0409000F" w:tentative="1">
+      <w:start w:val="1"/>
+      <w:numFmt w:val="decimal"/>
+      <w:lvlText w:val="%4."/>
+      <w:lvlJc w:val="left"/>
+      <w:pPr>
+        <w:ind w:left="3240" w:hanging="360"/>
+      </w:pPr>
+    </w:lvl>
+    <w:lvl w:ilvl="4" w:tplc="04090019" w:tentative="1">
+      <w:start w:val="1"/>
+      <w:numFmt w:val="lowerLetter"/>
+      <w:lvlText w:val="%5."/>
+      <w:lvlJc w:val="left"/>
+      <w:pPr>
+        <w:ind w:left="3960" w:hanging="360"/>
+      </w:pPr>
+    </w:lvl>
+    <w:lvl w:ilvl="5" w:tplc="0409001B" w:tentative="1">
+      <w:start w:val="1"/>
+      <w:numFmt w:val="lowerRoman"/>
+      <w:lvlText w:val="%6."/>
+      <w:lvlJc w:val="right"/>
+      <w:pPr>
+        <w:ind w:left="4680" w:hanging="180"/>
+      </w:pPr>
+    </w:lvl>
+    <w:lvl w:ilvl="6" w:tplc="0409000F" w:tentative="1">
+      <w:start w:val="1"/>
+      <w:numFmt w:val="decimal"/>
+      <w:lvlText w:val="%7."/>
+      <w:lvlJc w:val="left"/>
+      <w:pPr>
+        <w:ind w:left="5400" w:hanging="360"/>
+      </w:pPr>
+    </w:lvl>
+    <w:lvl w:ilvl="7" w:tplc="04090019" w:tentative="1">
+      <w:start w:val="1"/>
+      <w:numFmt w:val="lowerLetter"/>
+      <w:lvlText w:val="%8."/>
+      <w:lvlJc w:val="left"/>
+      <w:pPr>
+        <w:ind w:left="6120" w:hanging="360"/>
+      </w:pPr>
+    </w:lvl>
+    <w:lvl w:ilvl="8" w:tplc="0409001B" w:tentative="1">
+      <w:start w:val="1"/>
+      <w:numFmt w:val="lowerRoman"/>
+      <w:lvlText w:val="%9."/>
+      <w:lvlJc w:val="right"/>
+      <w:pPr>
+        <w:ind w:left="6840" w:hanging="180"/>
+      </w:pPr>
+    </w:lvl>
+  </w:abstractNum>
+  <w:abstractNum w:abstractNumId="2" w15:restartNumberingAfterBreak="0">
+    <w:nsid w:val="08F37D25"/>
+    <w:multiLevelType w:val="hybridMultilevel"/>
+    <w:tmpl w:val="6AD6F7FA"/>
+    <w:lvl w:ilvl="0" w:tplc="04090001">
+      <w:start w:val="1"/>
+      <w:numFmt w:val="bullet"/>
+      <w:lvlText w:val=""/>
+      <w:lvlJc w:val="left"/>
+      <w:pPr>
+        <w:ind w:left="720" w:hanging="360"/>
+      </w:pPr>
+      <w:rPr>
+        <w:rFonts w:ascii="Symbol" w:hAnsi="Symbol" w:hint="default"/>
+      </w:rPr>
+    </w:lvl>
+    <w:lvl w:ilvl="1" w:tplc="04090003" w:tentative="1">
+      <w:start w:val="1"/>
+      <w:numFmt w:val="bullet"/>
+      <w:lvlText w:val="o"/>
+      <w:lvlJc w:val="left"/>
+      <w:pPr>
+        <w:ind w:left="1440" w:hanging="360"/>
+      </w:pPr>
+      <w:rPr>
+        <w:rFonts w:ascii="Courier New" w:hAnsi="Courier New" w:cs="Courier New" w:hint="default"/>
+      </w:rPr>
+    </w:lvl>
+    <w:lvl w:ilvl="2" w:tplc="04090005" w:tentative="1">
+      <w:start w:val="1"/>
+      <w:numFmt w:val="bullet"/>
+      <w:lvlText w:val=""/>
+      <w:lvlJc w:val="left"/>
+      <w:pPr>
+        <w:ind w:left="2160" w:hanging="360"/>
+      </w:pPr>
+      <w:rPr>
+        <w:rFonts w:ascii="Wingdings" w:hAnsi="Wingdings" w:hint="default"/>
+      </w:rPr>
+    </w:lvl>
+    <w:lvl w:ilvl="3" w:tplc="04090001" w:tentative="1">
+      <w:start w:val="1"/>
+      <w:numFmt w:val="bullet"/>
+      <w:lvlText w:val=""/>
+      <w:lvlJc w:val="left"/>
+      <w:pPr>
+        <w:ind w:left="2880" w:hanging="360"/>
+      </w:pPr>
+      <w:rPr>
+        <w:rFonts w:ascii="Symbol" w:hAnsi="Symbol" w:hint="default"/>
+      </w:rPr>
+    </w:lvl>
+    <w:lvl w:ilvl="4" w:tplc="04090003" w:tentative="1">
+      <w:start w:val="1"/>
+      <w:numFmt w:val="bullet"/>
+      <w:lvlText w:val="o"/>
+      <w:lvlJc w:val="left"/>
+      <w:pPr>
+        <w:ind w:left="3600" w:hanging="360"/>
+      </w:pPr>
+      <w:rPr>
+        <w:rFonts w:ascii="Courier New" w:hAnsi="Courier New" w:cs="Courier New" w:hint="default"/>
+      </w:rPr>
+    </w:lvl>
+    <w:lvl w:ilvl="5" w:tplc="04090005" w:tentative="1">
+      <w:start w:val="1"/>
+      <w:numFmt w:val="bullet"/>
+      <w:lvlText w:val=""/>
+      <w:lvlJc w:val="left"/>
+      <w:pPr>
+        <w:ind w:left="4320" w:hanging="360"/>
+      </w:pPr>
+      <w:rPr>
+        <w:rFonts w:ascii="Wingdings" w:hAnsi="Wingdings" w:hint="default"/>
+      </w:rPr>
+    </w:lvl>
+    <w:lvl w:ilvl="6" w:tplc="04090001" w:tentative="1">
+      <w:start w:val="1"/>
+      <w:numFmt w:val="bullet"/>
+      <w:lvlText w:val=""/>
+      <w:lvlJc w:val="left"/>
+      <w:pPr>
+        <w:ind w:left="5040" w:hanging="360"/>
+      </w:pPr>
+      <w:rPr>
+        <w:rFonts w:ascii="Symbol" w:hAnsi="Symbol" w:hint="default"/>
+      </w:rPr>
+    </w:lvl>
+    <w:lvl w:ilvl="7" w:tplc="04090003" w:tentative="1">
+      <w:start w:val="1"/>
+      <w:numFmt w:val="bullet"/>
+      <w:lvlText w:val="o"/>
+      <w:lvlJc w:val="left"/>
+      <w:pPr>
+        <w:ind w:left="5760" w:hanging="360"/>
+      </w:pPr>
+      <w:rPr>
+        <w:rFonts w:ascii="Courier New" w:hAnsi="Courier New" w:cs="Courier New" w:hint="default"/>
+      </w:rPr>
+    </w:lvl>
+    <w:lvl w:ilvl="8" w:tplc="04090005" w:tentative="1">
+      <w:start w:val="1"/>
+      <w:numFmt w:val="bullet"/>
+      <w:lvlText w:val=""/>
+      <w:lvlJc w:val="left"/>
+      <w:pPr>
+        <w:ind w:left="6480" w:hanging="360"/>
+      </w:pPr>
+      <w:rPr>
+        <w:rFonts w:ascii="Wingdings" w:hAnsi="Wingdings" w:hint="default"/>
+      </w:rPr>
+    </w:lvl>
+  </w:abstractNum>
+  <w:abstractNum w:abstractNumId="3" w15:restartNumberingAfterBreak="0">
     <w:nsid w:val="21876D62"/>
     <w:multiLevelType w:val="hybridMultilevel"/>
     <w:tmpl w:val="E1EA543C"/>
@@ -2737,7 +4078,233 @@
       </w:rPr>
     </w:lvl>
   </w:abstractNum>
-  <w:abstractNum w:abstractNumId="1" w15:restartNumberingAfterBreak="0">
+  <w:abstractNum w:abstractNumId="4" w15:restartNumberingAfterBreak="0">
+    <w:nsid w:val="28016F45"/>
+    <w:multiLevelType w:val="hybridMultilevel"/>
+    <w:tmpl w:val="DB609E42"/>
+    <w:lvl w:ilvl="0" w:tplc="04090001">
+      <w:start w:val="1"/>
+      <w:numFmt w:val="bullet"/>
+      <w:lvlText w:val=""/>
+      <w:lvlJc w:val="left"/>
+      <w:pPr>
+        <w:ind w:left="720" w:hanging="360"/>
+      </w:pPr>
+      <w:rPr>
+        <w:rFonts w:ascii="Symbol" w:hAnsi="Symbol" w:hint="default"/>
+      </w:rPr>
+    </w:lvl>
+    <w:lvl w:ilvl="1" w:tplc="04090003" w:tentative="1">
+      <w:start w:val="1"/>
+      <w:numFmt w:val="bullet"/>
+      <w:lvlText w:val="o"/>
+      <w:lvlJc w:val="left"/>
+      <w:pPr>
+        <w:ind w:left="1440" w:hanging="360"/>
+      </w:pPr>
+      <w:rPr>
+        <w:rFonts w:ascii="Courier New" w:hAnsi="Courier New" w:cs="Courier New" w:hint="default"/>
+      </w:rPr>
+    </w:lvl>
+    <w:lvl w:ilvl="2" w:tplc="04090005" w:tentative="1">
+      <w:start w:val="1"/>
+      <w:numFmt w:val="bullet"/>
+      <w:lvlText w:val=""/>
+      <w:lvlJc w:val="left"/>
+      <w:pPr>
+        <w:ind w:left="2160" w:hanging="360"/>
+      </w:pPr>
+      <w:rPr>
+        <w:rFonts w:ascii="Wingdings" w:hAnsi="Wingdings" w:hint="default"/>
+      </w:rPr>
+    </w:lvl>
+    <w:lvl w:ilvl="3" w:tplc="04090001" w:tentative="1">
+      <w:start w:val="1"/>
+      <w:numFmt w:val="bullet"/>
+      <w:lvlText w:val=""/>
+      <w:lvlJc w:val="left"/>
+      <w:pPr>
+        <w:ind w:left="2880" w:hanging="360"/>
+      </w:pPr>
+      <w:rPr>
+        <w:rFonts w:ascii="Symbol" w:hAnsi="Symbol" w:hint="default"/>
+      </w:rPr>
+    </w:lvl>
+    <w:lvl w:ilvl="4" w:tplc="04090003" w:tentative="1">
+      <w:start w:val="1"/>
+      <w:numFmt w:val="bullet"/>
+      <w:lvlText w:val="o"/>
+      <w:lvlJc w:val="left"/>
+      <w:pPr>
+        <w:ind w:left="3600" w:hanging="360"/>
+      </w:pPr>
+      <w:rPr>
+        <w:rFonts w:ascii="Courier New" w:hAnsi="Courier New" w:cs="Courier New" w:hint="default"/>
+      </w:rPr>
+    </w:lvl>
+    <w:lvl w:ilvl="5" w:tplc="04090005" w:tentative="1">
+      <w:start w:val="1"/>
+      <w:numFmt w:val="bullet"/>
+      <w:lvlText w:val=""/>
+      <w:lvlJc w:val="left"/>
+      <w:pPr>
+        <w:ind w:left="4320" w:hanging="360"/>
+      </w:pPr>
+      <w:rPr>
+        <w:rFonts w:ascii="Wingdings" w:hAnsi="Wingdings" w:hint="default"/>
+      </w:rPr>
+    </w:lvl>
+    <w:lvl w:ilvl="6" w:tplc="04090001" w:tentative="1">
+      <w:start w:val="1"/>
+      <w:numFmt w:val="bullet"/>
+      <w:lvlText w:val=""/>
+      <w:lvlJc w:val="left"/>
+      <w:pPr>
+        <w:ind w:left="5040" w:hanging="360"/>
+      </w:pPr>
+      <w:rPr>
+        <w:rFonts w:ascii="Symbol" w:hAnsi="Symbol" w:hint="default"/>
+      </w:rPr>
+    </w:lvl>
+    <w:lvl w:ilvl="7" w:tplc="04090003" w:tentative="1">
+      <w:start w:val="1"/>
+      <w:numFmt w:val="bullet"/>
+      <w:lvlText w:val="o"/>
+      <w:lvlJc w:val="left"/>
+      <w:pPr>
+        <w:ind w:left="5760" w:hanging="360"/>
+      </w:pPr>
+      <w:rPr>
+        <w:rFonts w:ascii="Courier New" w:hAnsi="Courier New" w:cs="Courier New" w:hint="default"/>
+      </w:rPr>
+    </w:lvl>
+    <w:lvl w:ilvl="8" w:tplc="04090005" w:tentative="1">
+      <w:start w:val="1"/>
+      <w:numFmt w:val="bullet"/>
+      <w:lvlText w:val=""/>
+      <w:lvlJc w:val="left"/>
+      <w:pPr>
+        <w:ind w:left="6480" w:hanging="360"/>
+      </w:pPr>
+      <w:rPr>
+        <w:rFonts w:ascii="Wingdings" w:hAnsi="Wingdings" w:hint="default"/>
+      </w:rPr>
+    </w:lvl>
+  </w:abstractNum>
+  <w:abstractNum w:abstractNumId="5" w15:restartNumberingAfterBreak="0">
+    <w:nsid w:val="2F0B70B5"/>
+    <w:multiLevelType w:val="hybridMultilevel"/>
+    <w:tmpl w:val="479ED858"/>
+    <w:lvl w:ilvl="0" w:tplc="04090001">
+      <w:start w:val="1"/>
+      <w:numFmt w:val="bullet"/>
+      <w:lvlText w:val=""/>
+      <w:lvlJc w:val="left"/>
+      <w:pPr>
+        <w:ind w:left="360" w:hanging="360"/>
+      </w:pPr>
+      <w:rPr>
+        <w:rFonts w:ascii="Symbol" w:hAnsi="Symbol" w:hint="default"/>
+      </w:rPr>
+    </w:lvl>
+    <w:lvl w:ilvl="1" w:tplc="04090003" w:tentative="1">
+      <w:start w:val="1"/>
+      <w:numFmt w:val="bullet"/>
+      <w:lvlText w:val="o"/>
+      <w:lvlJc w:val="left"/>
+      <w:pPr>
+        <w:ind w:left="1080" w:hanging="360"/>
+      </w:pPr>
+      <w:rPr>
+        <w:rFonts w:ascii="Courier New" w:hAnsi="Courier New" w:cs="Courier New" w:hint="default"/>
+      </w:rPr>
+    </w:lvl>
+    <w:lvl w:ilvl="2" w:tplc="04090005" w:tentative="1">
+      <w:start w:val="1"/>
+      <w:numFmt w:val="bullet"/>
+      <w:lvlText w:val=""/>
+      <w:lvlJc w:val="left"/>
+      <w:pPr>
+        <w:ind w:left="1800" w:hanging="360"/>
+      </w:pPr>
+      <w:rPr>
+        <w:rFonts w:ascii="Wingdings" w:hAnsi="Wingdings" w:hint="default"/>
+      </w:rPr>
+    </w:lvl>
+    <w:lvl w:ilvl="3" w:tplc="04090001" w:tentative="1">
+      <w:start w:val="1"/>
+      <w:numFmt w:val="bullet"/>
+      <w:lvlText w:val=""/>
+      <w:lvlJc w:val="left"/>
+      <w:pPr>
+        <w:ind w:left="2520" w:hanging="360"/>
+      </w:pPr>
+      <w:rPr>
+        <w:rFonts w:ascii="Symbol" w:hAnsi="Symbol" w:hint="default"/>
+      </w:rPr>
+    </w:lvl>
+    <w:lvl w:ilvl="4" w:tplc="04090003" w:tentative="1">
+      <w:start w:val="1"/>
+      <w:numFmt w:val="bullet"/>
+      <w:lvlText w:val="o"/>
+      <w:lvlJc w:val="left"/>
+      <w:pPr>
+        <w:ind w:left="3240" w:hanging="360"/>
+      </w:pPr>
+      <w:rPr>
+        <w:rFonts w:ascii="Courier New" w:hAnsi="Courier New" w:cs="Courier New" w:hint="default"/>
+      </w:rPr>
+    </w:lvl>
+    <w:lvl w:ilvl="5" w:tplc="04090005" w:tentative="1">
+      <w:start w:val="1"/>
+      <w:numFmt w:val="bullet"/>
+      <w:lvlText w:val=""/>
+      <w:lvlJc w:val="left"/>
+      <w:pPr>
+        <w:ind w:left="3960" w:hanging="360"/>
+      </w:pPr>
+      <w:rPr>
+        <w:rFonts w:ascii="Wingdings" w:hAnsi="Wingdings" w:hint="default"/>
+      </w:rPr>
+    </w:lvl>
+    <w:lvl w:ilvl="6" w:tplc="04090001" w:tentative="1">
+      <w:start w:val="1"/>
+      <w:numFmt w:val="bullet"/>
+      <w:lvlText w:val=""/>
+      <w:lvlJc w:val="left"/>
+      <w:pPr>
+        <w:ind w:left="4680" w:hanging="360"/>
+      </w:pPr>
+      <w:rPr>
+        <w:rFonts w:ascii="Symbol" w:hAnsi="Symbol" w:hint="default"/>
+      </w:rPr>
+    </w:lvl>
+    <w:lvl w:ilvl="7" w:tplc="04090003" w:tentative="1">
+      <w:start w:val="1"/>
+      <w:numFmt w:val="bullet"/>
+      <w:lvlText w:val="o"/>
+      <w:lvlJc w:val="left"/>
+      <w:pPr>
+        <w:ind w:left="5400" w:hanging="360"/>
+      </w:pPr>
+      <w:rPr>
+        <w:rFonts w:ascii="Courier New" w:hAnsi="Courier New" w:cs="Courier New" w:hint="default"/>
+      </w:rPr>
+    </w:lvl>
+    <w:lvl w:ilvl="8" w:tplc="04090005" w:tentative="1">
+      <w:start w:val="1"/>
+      <w:numFmt w:val="bullet"/>
+      <w:lvlText w:val=""/>
+      <w:lvlJc w:val="left"/>
+      <w:pPr>
+        <w:ind w:left="6120" w:hanging="360"/>
+      </w:pPr>
+      <w:rPr>
+        <w:rFonts w:ascii="Wingdings" w:hAnsi="Wingdings" w:hint="default"/>
+      </w:rPr>
+    </w:lvl>
+  </w:abstractNum>
+  <w:abstractNum w:abstractNumId="6" w15:restartNumberingAfterBreak="0">
     <w:nsid w:val="3F607CBF"/>
     <w:multiLevelType w:val="hybridMultilevel"/>
     <w:tmpl w:val="FF089C52"/>
@@ -2823,7 +4390,7 @@
       </w:pPr>
     </w:lvl>
   </w:abstractNum>
-  <w:abstractNum w:abstractNumId="2" w15:restartNumberingAfterBreak="0">
+  <w:abstractNum w:abstractNumId="7" w15:restartNumberingAfterBreak="0">
     <w:nsid w:val="40054160"/>
     <w:multiLevelType w:val="hybridMultilevel"/>
     <w:tmpl w:val="32C8A29E"/>
@@ -2936,7 +4503,7 @@
       </w:rPr>
     </w:lvl>
   </w:abstractNum>
-  <w:abstractNum w:abstractNumId="3" w15:restartNumberingAfterBreak="0">
+  <w:abstractNum w:abstractNumId="8" w15:restartNumberingAfterBreak="0">
     <w:nsid w:val="412733FA"/>
     <w:multiLevelType w:val="multilevel"/>
     <w:tmpl w:val="62A0171A"/>
@@ -3085,7 +4652,7 @@
       </w:rPr>
     </w:lvl>
   </w:abstractNum>
-  <w:abstractNum w:abstractNumId="4" w15:restartNumberingAfterBreak="0">
+  <w:abstractNum w:abstractNumId="9" w15:restartNumberingAfterBreak="0">
     <w:nsid w:val="45B731C7"/>
     <w:multiLevelType w:val="hybridMultilevel"/>
     <w:tmpl w:val="9B0CBC42"/>
@@ -3198,7 +4765,7 @@
       </w:rPr>
     </w:lvl>
   </w:abstractNum>
-  <w:abstractNum w:abstractNumId="5" w15:restartNumberingAfterBreak="0">
+  <w:abstractNum w:abstractNumId="10" w15:restartNumberingAfterBreak="0">
     <w:nsid w:val="51737CB3"/>
     <w:multiLevelType w:val="hybridMultilevel"/>
     <w:tmpl w:val="E216E34A"/>
@@ -3284,7 +4851,7 @@
       </w:pPr>
     </w:lvl>
   </w:abstractNum>
-  <w:abstractNum w:abstractNumId="6" w15:restartNumberingAfterBreak="0">
+  <w:abstractNum w:abstractNumId="11" w15:restartNumberingAfterBreak="0">
     <w:nsid w:val="5AC34673"/>
     <w:multiLevelType w:val="multilevel"/>
     <w:tmpl w:val="C8584BAC"/>
@@ -3433,7 +5000,120 @@
       </w:rPr>
     </w:lvl>
   </w:abstractNum>
-  <w:abstractNum w:abstractNumId="7" w15:restartNumberingAfterBreak="0">
+  <w:abstractNum w:abstractNumId="12" w15:restartNumberingAfterBreak="0">
+    <w:nsid w:val="5E0B2713"/>
+    <w:multiLevelType w:val="hybridMultilevel"/>
+    <w:tmpl w:val="5594818E"/>
+    <w:lvl w:ilvl="0" w:tplc="0409000F">
+      <w:start w:val="1"/>
+      <w:numFmt w:val="decimal"/>
+      <w:lvlText w:val="%1."/>
+      <w:lvlJc w:val="left"/>
+      <w:pPr>
+        <w:ind w:left="720" w:hanging="360"/>
+      </w:pPr>
+      <w:rPr>
+        <w:rFonts w:hint="default"/>
+      </w:rPr>
+    </w:lvl>
+    <w:lvl w:ilvl="1" w:tplc="04090003">
+      <w:start w:val="1"/>
+      <w:numFmt w:val="bullet"/>
+      <w:lvlText w:val="o"/>
+      <w:lvlJc w:val="left"/>
+      <w:pPr>
+        <w:ind w:left="1440" w:hanging="360"/>
+      </w:pPr>
+      <w:rPr>
+        <w:rFonts w:ascii="Courier New" w:hAnsi="Courier New" w:cs="Courier New" w:hint="default"/>
+      </w:rPr>
+    </w:lvl>
+    <w:lvl w:ilvl="2" w:tplc="04090005">
+      <w:start w:val="1"/>
+      <w:numFmt w:val="bullet"/>
+      <w:lvlText w:val=""/>
+      <w:lvlJc w:val="left"/>
+      <w:pPr>
+        <w:ind w:left="2160" w:hanging="360"/>
+      </w:pPr>
+      <w:rPr>
+        <w:rFonts w:ascii="Wingdings" w:hAnsi="Wingdings" w:hint="default"/>
+      </w:rPr>
+    </w:lvl>
+    <w:lvl w:ilvl="3" w:tplc="04090001" w:tentative="1">
+      <w:start w:val="1"/>
+      <w:numFmt w:val="bullet"/>
+      <w:lvlText w:val=""/>
+      <w:lvlJc w:val="left"/>
+      <w:pPr>
+        <w:ind w:left="2880" w:hanging="360"/>
+      </w:pPr>
+      <w:rPr>
+        <w:rFonts w:ascii="Symbol" w:hAnsi="Symbol" w:hint="default"/>
+      </w:rPr>
+    </w:lvl>
+    <w:lvl w:ilvl="4" w:tplc="04090003" w:tentative="1">
+      <w:start w:val="1"/>
+      <w:numFmt w:val="bullet"/>
+      <w:lvlText w:val="o"/>
+      <w:lvlJc w:val="left"/>
+      <w:pPr>
+        <w:ind w:left="3600" w:hanging="360"/>
+      </w:pPr>
+      <w:rPr>
+        <w:rFonts w:ascii="Courier New" w:hAnsi="Courier New" w:cs="Courier New" w:hint="default"/>
+      </w:rPr>
+    </w:lvl>
+    <w:lvl w:ilvl="5" w:tplc="04090005" w:tentative="1">
+      <w:start w:val="1"/>
+      <w:numFmt w:val="bullet"/>
+      <w:lvlText w:val=""/>
+      <w:lvlJc w:val="left"/>
+      <w:pPr>
+        <w:ind w:left="4320" w:hanging="360"/>
+      </w:pPr>
+      <w:rPr>
+        <w:rFonts w:ascii="Wingdings" w:hAnsi="Wingdings" w:hint="default"/>
+      </w:rPr>
+    </w:lvl>
+    <w:lvl w:ilvl="6" w:tplc="04090001" w:tentative="1">
+      <w:start w:val="1"/>
+      <w:numFmt w:val="bullet"/>
+      <w:lvlText w:val=""/>
+      <w:lvlJc w:val="left"/>
+      <w:pPr>
+        <w:ind w:left="5040" w:hanging="360"/>
+      </w:pPr>
+      <w:rPr>
+        <w:rFonts w:ascii="Symbol" w:hAnsi="Symbol" w:hint="default"/>
+      </w:rPr>
+    </w:lvl>
+    <w:lvl w:ilvl="7" w:tplc="04090003" w:tentative="1">
+      <w:start w:val="1"/>
+      <w:numFmt w:val="bullet"/>
+      <w:lvlText w:val="o"/>
+      <w:lvlJc w:val="left"/>
+      <w:pPr>
+        <w:ind w:left="5760" w:hanging="360"/>
+      </w:pPr>
+      <w:rPr>
+        <w:rFonts w:ascii="Courier New" w:hAnsi="Courier New" w:cs="Courier New" w:hint="default"/>
+      </w:rPr>
+    </w:lvl>
+    <w:lvl w:ilvl="8" w:tplc="04090005" w:tentative="1">
+      <w:start w:val="1"/>
+      <w:numFmt w:val="bullet"/>
+      <w:lvlText w:val=""/>
+      <w:lvlJc w:val="left"/>
+      <w:pPr>
+        <w:ind w:left="6480" w:hanging="360"/>
+      </w:pPr>
+      <w:rPr>
+        <w:rFonts w:ascii="Wingdings" w:hAnsi="Wingdings" w:hint="default"/>
+      </w:rPr>
+    </w:lvl>
+  </w:abstractNum>
+  <w:abstractNum w:abstractNumId="13" w15:restartNumberingAfterBreak="0">
     <w:nsid w:val="62DE3D16"/>
     <w:multiLevelType w:val="hybridMultilevel"/>
     <w:tmpl w:val="2DE05990"/>
@@ -3546,7 +5226,7 @@
       </w:rPr>
     </w:lvl>
   </w:abstractNum>
-  <w:abstractNum w:abstractNumId="8" w15:restartNumberingAfterBreak="0">
+  <w:abstractNum w:abstractNumId="14" w15:restartNumberingAfterBreak="0">
     <w:nsid w:val="667E4145"/>
     <w:multiLevelType w:val="hybridMultilevel"/>
     <w:tmpl w:val="E216E34A"/>
@@ -3632,7 +5312,93 @@
       </w:pPr>
     </w:lvl>
   </w:abstractNum>
-  <w:abstractNum w:abstractNumId="9" w15:restartNumberingAfterBreak="0">
+  <w:abstractNum w:abstractNumId="15" w15:restartNumberingAfterBreak="0">
+    <w:nsid w:val="6A6A3795"/>
+    <w:multiLevelType w:val="multilevel"/>
+    <w:tmpl w:val="B720D10E"/>
+    <w:lvl w:ilvl="0">
+      <w:start w:val="1"/>
+      <w:numFmt w:val="decimal"/>
+      <w:lvlText w:val="%1."/>
+      <w:lvlJc w:val="left"/>
+      <w:pPr>
+        <w:ind w:left="1080" w:hanging="360"/>
+      </w:pPr>
+    </w:lvl>
+    <w:lvl w:ilvl="1">
+      <w:start w:val="1"/>
+      <w:numFmt w:val="lowerLetter"/>
+      <w:lvlText w:val="%2."/>
+      <w:lvlJc w:val="left"/>
+      <w:pPr>
+        <w:ind w:left="1800" w:hanging="360"/>
+      </w:pPr>
+    </w:lvl>
+    <w:lvl w:ilvl="2">
+      <w:start w:val="1"/>
+      <w:numFmt w:val="lowerRoman"/>
+      <w:lvlText w:val="%3."/>
+      <w:lvlJc w:val="right"/>
+      <w:pPr>
+        <w:ind w:left="2520" w:hanging="180"/>
+      </w:pPr>
+    </w:lvl>
+    <w:lvl w:ilvl="3">
+      <w:start w:val="1"/>
+      <w:numFmt w:val="decimal"/>
+      <w:lvlText w:val="%4."/>
+      <w:lvlJc w:val="left"/>
+      <w:pPr>
+        <w:ind w:left="3240" w:hanging="360"/>
+      </w:pPr>
+    </w:lvl>
+    <w:lvl w:ilvl="4">
+      <w:start w:val="1"/>
+      <w:numFmt w:val="lowerLetter"/>
+      <w:lvlText w:val="%5."/>
+      <w:lvlJc w:val="left"/>
+      <w:pPr>
+        <w:ind w:left="3960" w:hanging="360"/>
+      </w:pPr>
+    </w:lvl>
+    <w:lvl w:ilvl="5">
+      <w:start w:val="1"/>
+      <w:numFmt w:val="lowerRoman"/>
+      <w:lvlText w:val="%6."/>
+      <w:lvlJc w:val="right"/>
+      <w:pPr>
+        <w:ind w:left="4680" w:hanging="180"/>
+      </w:pPr>
+    </w:lvl>
+    <w:lvl w:ilvl="6">
+      <w:start w:val="1"/>
+      <w:numFmt w:val="decimal"/>
+      <w:lvlText w:val="%7."/>
+      <w:lvlJc w:val="left"/>
+      <w:pPr>
+        <w:ind w:left="5400" w:hanging="360"/>
+      </w:pPr>
+    </w:lvl>
+    <w:lvl w:ilvl="7">
+      <w:start w:val="1"/>
+      <w:numFmt w:val="lowerLetter"/>
+      <w:lvlText w:val="%8."/>
+      <w:lvlJc w:val="left"/>
+      <w:pPr>
+        <w:ind w:left="6120" w:hanging="360"/>
+      </w:pPr>
+    </w:lvl>
+    <w:lvl w:ilvl="8">
+      <w:start w:val="1"/>
+      <w:numFmt w:val="lowerRoman"/>
+      <w:lvlText w:val="%9."/>
+      <w:lvlJc w:val="right"/>
+      <w:pPr>
+        <w:ind w:left="6840" w:hanging="180"/>
+      </w:pPr>
+    </w:lvl>
+  </w:abstractNum>
+  <w:abstractNum w:abstractNumId="16" w15:restartNumberingAfterBreak="0">
     <w:nsid w:val="6F321E9D"/>
     <w:multiLevelType w:val="hybridMultilevel"/>
     <w:tmpl w:val="52A4B652"/>
@@ -3718,35 +5484,261 @@
       </w:pPr>
     </w:lvl>
   </w:abstractNum>
+  <w:abstractNum w:abstractNumId="17" w15:restartNumberingAfterBreak="0">
+    <w:nsid w:val="789258CD"/>
+    <w:multiLevelType w:val="hybridMultilevel"/>
+    <w:tmpl w:val="FBBA9230"/>
+    <w:lvl w:ilvl="0" w:tplc="04090001">
+      <w:start w:val="1"/>
+      <w:numFmt w:val="bullet"/>
+      <w:lvlText w:val=""/>
+      <w:lvlJc w:val="left"/>
+      <w:pPr>
+        <w:ind w:left="720" w:hanging="360"/>
+      </w:pPr>
+      <w:rPr>
+        <w:rFonts w:ascii="Symbol" w:hAnsi="Symbol" w:hint="default"/>
+      </w:rPr>
+    </w:lvl>
+    <w:lvl w:ilvl="1" w:tplc="04090003" w:tentative="1">
+      <w:start w:val="1"/>
+      <w:numFmt w:val="bullet"/>
+      <w:lvlText w:val="o"/>
+      <w:lvlJc w:val="left"/>
+      <w:pPr>
+        <w:ind w:left="1440" w:hanging="360"/>
+      </w:pPr>
+      <w:rPr>
+        <w:rFonts w:ascii="Courier New" w:hAnsi="Courier New" w:cs="Courier New" w:hint="default"/>
+      </w:rPr>
+    </w:lvl>
+    <w:lvl w:ilvl="2" w:tplc="04090005" w:tentative="1">
+      <w:start w:val="1"/>
+      <w:numFmt w:val="bullet"/>
+      <w:lvlText w:val=""/>
+      <w:lvlJc w:val="left"/>
+      <w:pPr>
+        <w:ind w:left="2160" w:hanging="360"/>
+      </w:pPr>
+      <w:rPr>
+        <w:rFonts w:ascii="Wingdings" w:hAnsi="Wingdings" w:hint="default"/>
+      </w:rPr>
+    </w:lvl>
+    <w:lvl w:ilvl="3" w:tplc="04090001" w:tentative="1">
+      <w:start w:val="1"/>
+      <w:numFmt w:val="bullet"/>
+      <w:lvlText w:val=""/>
+      <w:lvlJc w:val="left"/>
+      <w:pPr>
+        <w:ind w:left="2880" w:hanging="360"/>
+      </w:pPr>
+      <w:rPr>
+        <w:rFonts w:ascii="Symbol" w:hAnsi="Symbol" w:hint="default"/>
+      </w:rPr>
+    </w:lvl>
+    <w:lvl w:ilvl="4" w:tplc="04090003" w:tentative="1">
+      <w:start w:val="1"/>
+      <w:numFmt w:val="bullet"/>
+      <w:lvlText w:val="o"/>
+      <w:lvlJc w:val="left"/>
+      <w:pPr>
+        <w:ind w:left="3600" w:hanging="360"/>
+      </w:pPr>
+      <w:rPr>
+        <w:rFonts w:ascii="Courier New" w:hAnsi="Courier New" w:cs="Courier New" w:hint="default"/>
+      </w:rPr>
+    </w:lvl>
+    <w:lvl w:ilvl="5" w:tplc="04090005" w:tentative="1">
+      <w:start w:val="1"/>
+      <w:numFmt w:val="bullet"/>
+      <w:lvlText w:val=""/>
+      <w:lvlJc w:val="left"/>
+      <w:pPr>
+        <w:ind w:left="4320" w:hanging="360"/>
+      </w:pPr>
+      <w:rPr>
+        <w:rFonts w:ascii="Wingdings" w:hAnsi="Wingdings" w:hint="default"/>
+      </w:rPr>
+    </w:lvl>
+    <w:lvl w:ilvl="6" w:tplc="04090001" w:tentative="1">
+      <w:start w:val="1"/>
+      <w:numFmt w:val="bullet"/>
+      <w:lvlText w:val=""/>
+      <w:lvlJc w:val="left"/>
+      <w:pPr>
+        <w:ind w:left="5040" w:hanging="360"/>
+      </w:pPr>
+      <w:rPr>
+        <w:rFonts w:ascii="Symbol" w:hAnsi="Symbol" w:hint="default"/>
+      </w:rPr>
+    </w:lvl>
+    <w:lvl w:ilvl="7" w:tplc="04090003" w:tentative="1">
+      <w:start w:val="1"/>
+      <w:numFmt w:val="bullet"/>
+      <w:lvlText w:val="o"/>
+      <w:lvlJc w:val="left"/>
+      <w:pPr>
+        <w:ind w:left="5760" w:hanging="360"/>
+      </w:pPr>
+      <w:rPr>
+        <w:rFonts w:ascii="Courier New" w:hAnsi="Courier New" w:cs="Courier New" w:hint="default"/>
+      </w:rPr>
+    </w:lvl>
+    <w:lvl w:ilvl="8" w:tplc="04090005" w:tentative="1">
+      <w:start w:val="1"/>
+      <w:numFmt w:val="bullet"/>
+      <w:lvlText w:val=""/>
+      <w:lvlJc w:val="left"/>
+      <w:pPr>
+        <w:ind w:left="6480" w:hanging="360"/>
+      </w:pPr>
+      <w:rPr>
+        <w:rFonts w:ascii="Wingdings" w:hAnsi="Wingdings" w:hint="default"/>
+      </w:rPr>
+    </w:lvl>
+  </w:abstractNum>
+  <w:abstractNum w:abstractNumId="18" w15:restartNumberingAfterBreak="0">
+    <w:nsid w:val="7DF57E9D"/>
+    <w:multiLevelType w:val="multilevel"/>
+    <w:tmpl w:val="14AED580"/>
+    <w:lvl w:ilvl="0">
+      <w:start w:val="1"/>
+      <w:numFmt w:val="decimal"/>
+      <w:lvlText w:val="%1."/>
+      <w:lvlJc w:val="left"/>
+      <w:pPr>
+        <w:ind w:left="1080" w:hanging="360"/>
+      </w:pPr>
+    </w:lvl>
+    <w:lvl w:ilvl="1">
+      <w:start w:val="1"/>
+      <w:numFmt w:val="lowerLetter"/>
+      <w:lvlText w:val="%2."/>
+      <w:lvlJc w:val="left"/>
+      <w:pPr>
+        <w:ind w:left="1800" w:hanging="360"/>
+      </w:pPr>
+    </w:lvl>
+    <w:lvl w:ilvl="2">
+      <w:start w:val="1"/>
+      <w:numFmt w:val="lowerRoman"/>
+      <w:lvlText w:val="%3."/>
+      <w:lvlJc w:val="right"/>
+      <w:pPr>
+        <w:ind w:left="2520" w:hanging="180"/>
+      </w:pPr>
+    </w:lvl>
+    <w:lvl w:ilvl="3">
+      <w:start w:val="1"/>
+      <w:numFmt w:val="decimal"/>
+      <w:lvlText w:val="%4."/>
+      <w:lvlJc w:val="left"/>
+      <w:pPr>
+        <w:ind w:left="3240" w:hanging="360"/>
+      </w:pPr>
+    </w:lvl>
+    <w:lvl w:ilvl="4">
+      <w:start w:val="1"/>
+      <w:numFmt w:val="lowerLetter"/>
+      <w:lvlText w:val="%5."/>
+      <w:lvlJc w:val="left"/>
+      <w:pPr>
+        <w:ind w:left="3960" w:hanging="360"/>
+      </w:pPr>
+    </w:lvl>
+    <w:lvl w:ilvl="5">
+      <w:start w:val="1"/>
+      <w:numFmt w:val="lowerRoman"/>
+      <w:lvlText w:val="%6."/>
+      <w:lvlJc w:val="right"/>
+      <w:pPr>
+        <w:ind w:left="4680" w:hanging="180"/>
+      </w:pPr>
+    </w:lvl>
+    <w:lvl w:ilvl="6">
+      <w:start w:val="1"/>
+      <w:numFmt w:val="decimal"/>
+      <w:lvlText w:val="%7."/>
+      <w:lvlJc w:val="left"/>
+      <w:pPr>
+        <w:ind w:left="5400" w:hanging="360"/>
+      </w:pPr>
+    </w:lvl>
+    <w:lvl w:ilvl="7">
+      <w:start w:val="1"/>
+      <w:numFmt w:val="lowerLetter"/>
+      <w:lvlText w:val="%8."/>
+      <w:lvlJc w:val="left"/>
+      <w:pPr>
+        <w:ind w:left="6120" w:hanging="360"/>
+      </w:pPr>
+    </w:lvl>
+    <w:lvl w:ilvl="8">
+      <w:start w:val="1"/>
+      <w:numFmt w:val="lowerRoman"/>
+      <w:lvlText w:val="%9."/>
+      <w:lvlJc w:val="right"/>
+      <w:pPr>
+        <w:ind w:left="6840" w:hanging="180"/>
+      </w:pPr>
+    </w:lvl>
+  </w:abstractNum>
   <w:num w:numId="1">
+    <w:abstractNumId w:val="11"/>
+  </w:num>
+  <w:num w:numId="2">
+    <w:abstractNumId w:val="8"/>
+  </w:num>
+  <w:num w:numId="3">
+    <w:abstractNumId w:val="9"/>
+  </w:num>
+  <w:num w:numId="4">
+    <w:abstractNumId w:val="3"/>
+  </w:num>
+  <w:num w:numId="5">
+    <w:abstractNumId w:val="16"/>
+  </w:num>
+  <w:num w:numId="6">
     <w:abstractNumId w:val="6"/>
   </w:num>
-  <w:num w:numId="2">
-    <w:abstractNumId w:val="3"/>
+  <w:num w:numId="7">
+    <w:abstractNumId w:val="7"/>
   </w:num>
-  <w:num w:numId="3">
+  <w:num w:numId="8">
+    <w:abstractNumId w:val="13"/>
+  </w:num>
+  <w:num w:numId="9">
+    <w:abstractNumId w:val="10"/>
+  </w:num>
+  <w:num w:numId="10">
+    <w:abstractNumId w:val="14"/>
+  </w:num>
+  <w:num w:numId="11">
+    <w:abstractNumId w:val="1"/>
+  </w:num>
+  <w:num w:numId="12">
+    <w:abstractNumId w:val="15"/>
+  </w:num>
+  <w:num w:numId="13">
+    <w:abstractNumId w:val="18"/>
+  </w:num>
+  <w:num w:numId="14">
+    <w:abstractNumId w:val="0"/>
+  </w:num>
+  <w:num w:numId="15">
+    <w:abstractNumId w:val="2"/>
+  </w:num>
+  <w:num w:numId="16">
     <w:abstractNumId w:val="4"/>
   </w:num>
-  <w:num w:numId="4">
-    <w:abstractNumId w:val="0"/>
+  <w:num w:numId="17">
+    <w:abstractNumId w:val="17"/>
   </w:num>
-  <w:num w:numId="5">
-    <w:abstractNumId w:val="9"/>
-  </w:num>
-  <w:num w:numId="6">
-    <w:abstractNumId w:val="1"/>
-  </w:num>
-  <w:num w:numId="7">
-    <w:abstractNumId w:val="2"/>
-  </w:num>
-  <w:num w:numId="8">
-    <w:abstractNumId w:val="7"/>
-  </w:num>
-  <w:num w:numId="9">
+  <w:num w:numId="18">
     <w:abstractNumId w:val="5"/>
   </w:num>
-  <w:num w:numId="10">
-    <w:abstractNumId w:val="8"/>
+  <w:num w:numId="19">
+    <w:abstractNumId w:val="12"/>
   </w:num>
 </w:numbering>
 </file>

</xml_diff>